<commit_message>
Set Up Colliders, More Objects, More Story Stuff
</commit_message>
<xml_diff>
--- a/Design Document.docx
+++ b/Design Document.docx
@@ -160,25 +160,7 @@
           <w:vertAlign w:val="baseline"/>
           <w:lang w:val="en-GB"/>
         </w:rPr>
-        <w:t xml:space="preserve">In the morning you find yourself in a cabin in the woods. The room is furnished reasonably, but has clearly been neglected for some time. A pile of broken wood lies against the wall, there is torn paper at the base of a water-damaged bookcase, and a torn painting is hung up against the wall. There is also desk with some notes and </w:t>
-      </w:r>
-      <w:r>
-        <w:rPr>
-          <w:b w:val="0"/>
-          <w:bCs w:val="0"/>
-          <w:vertAlign w:val="baseline"/>
-          <w:lang w:val="en-GB"/>
-        </w:rPr>
-        <w:t>a small lock box on it</w:t>
-      </w:r>
-      <w:r>
-        <w:rPr>
-          <w:b w:val="0"/>
-          <w:bCs w:val="0"/>
-          <w:vertAlign w:val="baseline"/>
-          <w:lang w:val="en-GB"/>
-        </w:rPr>
-        <w:t>, a bed, a stove, candles, a wardrobe, and a chest at the base of the bed. You can read the notes on the table and various other scraps of paper/books lying around to discover a man lived here years ago. Eventually you discover that a potion has been locked away in the box on the desk, and once you figure out how to open it, you drink the potion and fall asleep.</w:t>
+        <w:t>In the morning you find yourself in a cabin in the woods. The room is furnished reasonably, but has clearly been neglected for some time. A pile of broken wood lies against the wall, there is torn paper at the base of a water-damaged bookcase, and a torn painting is hung up against the wall. There is also desk with some notes and a small lock box on it, a bed, a stove, candles, a wardrobe, and a chest at the base of the bed. You can read the notes on the table and various other scraps of paper/books lying around to discover a man lived here years ago. Eventually you discover that a potion has been locked away in the box on the desk, and once you figure out how to open it, you drink the potion and fall asleep.</w:t>
       </w:r>
     </w:p>
     <w:p>
@@ -539,39 +521,469 @@
           <w:vertAlign w:val="baseline"/>
           <w:lang w:val="en-GB"/>
         </w:rPr>
-        <w:t>Rumpelstitlskin</w:t>
-      </w:r>
-    </w:p>
-    <w:p>
-      <w:pPr>
-        <w:rPr>
-          <w:b w:val="0"/>
-          <w:bCs w:val="0"/>
-          <w:vertAlign w:val="baseline"/>
-          <w:lang w:val="en-GB"/>
-        </w:rPr>
-      </w:pPr>
-    </w:p>
-    <w:p>
-      <w:pPr>
-        <w:rPr>
-          <w:b w:val="0"/>
-          <w:bCs w:val="0"/>
-          <w:vertAlign w:val="baseline"/>
-          <w:lang w:val="en-GB"/>
-        </w:rPr>
-      </w:pPr>
-      <w:r>
-        <w:rPr>
-          <w:b w:val="0"/>
-          <w:bCs w:val="0"/>
-          <w:vertAlign w:val="baseline"/>
-          <w:lang w:val="en-GB"/>
-        </w:rPr>
-        <w:t xml:space="preserve">Must appear as a twisted </w:t>
+        <w:t>Items:</w:t>
+      </w:r>
+    </w:p>
+    <w:p>
+      <w:pPr>
+        <w:rPr>
+          <w:b w:val="0"/>
+          <w:bCs w:val="0"/>
+          <w:vertAlign w:val="baseline"/>
+          <w:lang w:val="en-GB"/>
+        </w:rPr>
+      </w:pPr>
+    </w:p>
+    <w:p>
+      <w:pPr>
+        <w:rPr>
+          <w:b w:val="0"/>
+          <w:bCs w:val="0"/>
+          <w:vertAlign w:val="baseline"/>
+          <w:lang w:val="en-GB"/>
+        </w:rPr>
+      </w:pPr>
+      <w:r>
+        <w:rPr>
+          <w:b w:val="0"/>
+          <w:bCs w:val="0"/>
+          <w:vertAlign w:val="baseline"/>
+          <w:lang w:val="en-GB"/>
+        </w:rPr>
+        <w:t>Axe</w:t>
+      </w:r>
+    </w:p>
+    <w:p>
+      <w:pPr>
+        <w:rPr>
+          <w:b w:val="0"/>
+          <w:bCs w:val="0"/>
+          <w:vertAlign w:val="baseline"/>
+          <w:lang w:val="en-GB"/>
+        </w:rPr>
+      </w:pPr>
+      <w:r>
+        <w:rPr>
+          <w:b w:val="0"/>
+          <w:bCs w:val="0"/>
+          <w:vertAlign w:val="baseline"/>
+          <w:lang w:val="en-GB"/>
+        </w:rPr>
+        <w:t>Chair (destroyed)</w:t>
+      </w:r>
+    </w:p>
+    <w:p>
+      <w:pPr>
+        <w:rPr>
+          <w:b w:val="0"/>
+          <w:bCs w:val="0"/>
+          <w:vertAlign w:val="baseline"/>
+          <w:lang w:val="en-GB"/>
+        </w:rPr>
+      </w:pPr>
+      <w:r>
+        <w:rPr>
+          <w:b w:val="0"/>
+          <w:bCs w:val="0"/>
+          <w:vertAlign w:val="baseline"/>
+          <w:lang w:val="en-GB"/>
+        </w:rPr>
+        <w:t>Knife</w:t>
+      </w:r>
+    </w:p>
+    <w:p>
+      <w:pPr>
+        <w:rPr>
+          <w:b w:val="0"/>
+          <w:bCs w:val="0"/>
+          <w:vertAlign w:val="baseline"/>
+          <w:lang w:val="en-GB"/>
+        </w:rPr>
+      </w:pPr>
+      <w:r>
+        <w:rPr>
+          <w:b w:val="0"/>
+          <w:bCs w:val="0"/>
+          <w:vertAlign w:val="baseline"/>
+          <w:lang w:val="en-GB"/>
+        </w:rPr>
+        <w:t>Painting (destroyed)</w:t>
+      </w:r>
+    </w:p>
+    <w:p>
+      <w:pPr>
+        <w:rPr>
+          <w:b w:val="0"/>
+          <w:bCs w:val="0"/>
+          <w:vertAlign w:val="baseline"/>
+          <w:lang w:val="en-GB"/>
+        </w:rPr>
+      </w:pPr>
+      <w:r>
+        <w:rPr>
+          <w:b w:val="0"/>
+          <w:bCs w:val="0"/>
+          <w:vertAlign w:val="baseline"/>
+          <w:lang w:val="en-GB"/>
+        </w:rPr>
+        <w:t>Scissors</w:t>
+      </w:r>
+    </w:p>
+    <w:p>
+      <w:pPr>
+        <w:rPr>
+          <w:b w:val="0"/>
+          <w:bCs w:val="0"/>
+          <w:vertAlign w:val="baseline"/>
+          <w:lang w:val="en-GB"/>
+        </w:rPr>
+      </w:pPr>
+      <w:r>
+        <w:rPr>
+          <w:b w:val="0"/>
+          <w:bCs w:val="0"/>
+          <w:vertAlign w:val="baseline"/>
+          <w:lang w:val="en-GB"/>
+        </w:rPr>
+        <w:t>Book (destroyed)</w:t>
+      </w:r>
+    </w:p>
+    <w:p>
+      <w:pPr>
+        <w:rPr>
+          <w:b w:val="0"/>
+          <w:bCs w:val="0"/>
+          <w:vertAlign w:val="baseline"/>
+          <w:lang w:val="en-GB"/>
+        </w:rPr>
+      </w:pPr>
+    </w:p>
+    <w:p>
+      <w:pPr>
+        <w:rPr>
+          <w:b w:val="0"/>
+          <w:bCs w:val="0"/>
+          <w:vertAlign w:val="baseline"/>
+          <w:lang w:val="en-GB"/>
+        </w:rPr>
+      </w:pPr>
+      <w:r>
+        <w:rPr>
+          <w:b w:val="0"/>
+          <w:bCs w:val="0"/>
+          <w:vertAlign w:val="baseline"/>
+          <w:lang w:val="en-GB"/>
+        </w:rPr>
+        <w:t>Potion</w:t>
+      </w:r>
+    </w:p>
+    <w:p>
+      <w:pPr>
+        <w:rPr>
+          <w:b w:val="0"/>
+          <w:bCs w:val="0"/>
+          <w:vertAlign w:val="baseline"/>
+          <w:lang w:val="en-GB"/>
+        </w:rPr>
+      </w:pPr>
+      <w:r>
+        <w:rPr>
+          <w:b w:val="0"/>
+          <w:bCs w:val="0"/>
+          <w:vertAlign w:val="baseline"/>
+          <w:lang w:val="en-GB"/>
+        </w:rPr>
+        <w:t>Key</w:t>
+      </w:r>
+    </w:p>
+    <w:p>
+      <w:pPr>
+        <w:rPr>
+          <w:b w:val="0"/>
+          <w:bCs w:val="0"/>
+          <w:vertAlign w:val="baseline"/>
+          <w:lang w:val="en-GB"/>
+        </w:rPr>
+      </w:pPr>
+      <w:r>
+        <w:rPr>
+          <w:b w:val="0"/>
+          <w:bCs w:val="0"/>
+          <w:vertAlign w:val="baseline"/>
+          <w:lang w:val="en-GB"/>
+        </w:rPr>
+        <w:t>Chest</w:t>
+      </w:r>
+    </w:p>
+    <w:p>
+      <w:pPr>
+        <w:rPr>
+          <w:b w:val="0"/>
+          <w:bCs w:val="0"/>
+          <w:vertAlign w:val="baseline"/>
+          <w:lang w:val="en-GB"/>
+        </w:rPr>
+      </w:pPr>
+      <w:r>
+        <w:rPr>
+          <w:b w:val="0"/>
+          <w:bCs w:val="0"/>
+          <w:vertAlign w:val="baseline"/>
+          <w:lang w:val="en-GB"/>
+        </w:rPr>
+        <w:t>Notes</w:t>
+      </w:r>
+    </w:p>
+    <w:p>
+      <w:pPr>
+        <w:rPr>
+          <w:b w:val="0"/>
+          <w:bCs w:val="0"/>
+          <w:vertAlign w:val="baseline"/>
+          <w:lang w:val="en-GB"/>
+        </w:rPr>
+      </w:pPr>
+      <w:r>
+        <w:rPr>
+          <w:b w:val="0"/>
+          <w:bCs w:val="0"/>
+          <w:vertAlign w:val="baseline"/>
+          <w:lang w:val="en-GB"/>
+        </w:rPr>
+        <w:t>Books</w:t>
+      </w:r>
+    </w:p>
+    <w:p>
+      <w:pPr>
+        <w:rPr>
+          <w:b w:val="0"/>
+          <w:bCs w:val="0"/>
+          <w:vertAlign w:val="baseline"/>
+          <w:lang w:val="en-GB"/>
+        </w:rPr>
+      </w:pPr>
+    </w:p>
+    <w:p>
+      <w:pPr>
+        <w:rPr>
+          <w:b w:val="0"/>
+          <w:bCs w:val="0"/>
+          <w:vertAlign w:val="baseline"/>
+          <w:lang w:val="en-GB"/>
+        </w:rPr>
+      </w:pPr>
+      <w:r>
+        <w:rPr>
+          <w:b w:val="0"/>
+          <w:bCs w:val="0"/>
+          <w:vertAlign w:val="baseline"/>
+          <w:lang w:val="en-GB"/>
+        </w:rPr>
+        <w:t>Day 1 flow:</w:t>
+      </w:r>
+    </w:p>
+    <w:p>
+      <w:pPr>
+        <w:rPr>
+          <w:b w:val="0"/>
+          <w:bCs w:val="0"/>
+          <w:vertAlign w:val="baseline"/>
+          <w:lang w:val="en-GB"/>
+        </w:rPr>
+      </w:pPr>
+    </w:p>
+    <w:p>
+      <w:pPr>
+        <w:rPr>
+          <w:b w:val="0"/>
+          <w:bCs w:val="0"/>
+          <w:vertAlign w:val="baseline"/>
+          <w:lang w:val="en-GB"/>
+        </w:rPr>
+      </w:pPr>
+      <w:r>
+        <w:rPr>
+          <w:b w:val="0"/>
+          <w:bCs w:val="0"/>
+          <w:vertAlign w:val="baseline"/>
+          <w:lang w:val="en-GB"/>
+        </w:rPr>
+        <w:t>See scribbled note, has initials TTT. Look around room, look at items on walls. Other paper strewn around with doctors information, talks about complications. Other letters are apologetic and sympathising. Find key in draws. Key opens chest. Chest contains potion, drink potion, fall asleep.</w:t>
+      </w:r>
+    </w:p>
+    <w:p>
+      <w:pPr>
+        <w:rPr>
+          <w:b w:val="0"/>
+          <w:bCs w:val="0"/>
+          <w:vertAlign w:val="baseline"/>
+          <w:lang w:val="en-GB"/>
+        </w:rPr>
+      </w:pPr>
+    </w:p>
+    <w:p>
+      <w:pPr>
+        <w:rPr>
+          <w:b w:val="0"/>
+          <w:bCs w:val="0"/>
+          <w:vertAlign w:val="baseline"/>
+          <w:lang w:val="en-GB"/>
+        </w:rPr>
+      </w:pPr>
+      <w:r>
+        <w:rPr>
+          <w:b w:val="0"/>
+          <w:bCs w:val="0"/>
+          <w:vertAlign w:val="baseline"/>
+          <w:lang w:val="en-GB"/>
+        </w:rPr>
+        <w:t>Day 2 flow:</w:t>
+      </w:r>
+    </w:p>
+    <w:p>
+      <w:pPr>
+        <w:rPr>
+          <w:b w:val="0"/>
+          <w:bCs w:val="0"/>
+          <w:vertAlign w:val="baseline"/>
+          <w:lang w:val="en-GB"/>
+        </w:rPr>
+      </w:pPr>
+    </w:p>
+    <w:p>
+      <w:pPr>
+        <w:rPr>
+          <w:b w:val="0"/>
+          <w:bCs w:val="0"/>
+          <w:vertAlign w:val="baseline"/>
+          <w:lang w:val="en-GB"/>
+        </w:rPr>
+      </w:pPr>
+      <w:r>
+        <w:rPr>
+          <w:b w:val="0"/>
+          <w:bCs w:val="0"/>
+          <w:vertAlign w:val="baseline"/>
+          <w:lang w:val="en-GB"/>
+        </w:rPr>
+        <w:t xml:space="preserve">Desk starts talking to you. You look around, can talk to various items. </w:t>
+      </w:r>
+    </w:p>
+    <w:p>
+      <w:pPr>
+        <w:rPr>
+          <w:b w:val="0"/>
+          <w:bCs w:val="0"/>
+          <w:vertAlign w:val="baseline"/>
+          <w:lang w:val="en-GB"/>
+        </w:rPr>
+      </w:pPr>
+    </w:p>
+    <w:p>
+      <w:pPr>
+        <w:rPr>
+          <w:rFonts w:hint="default"/>
+          <w:b w:val="0"/>
+          <w:bCs w:val="0"/>
+          <w:vertAlign w:val="baseline"/>
+          <w:lang w:val="en-GB"/>
+        </w:rPr>
+      </w:pPr>
+      <w:r>
+        <w:rPr>
+          <w:b w:val="0"/>
+          <w:bCs w:val="0"/>
+          <w:vertAlign w:val="baseline"/>
+          <w:lang w:val="en-GB"/>
+        </w:rPr>
+        <w:t>Talk to chair/painting/book, they won</w:t>
+      </w:r>
+      <w:r>
+        <w:rPr>
+          <w:rFonts w:hint="default"/>
+          <w:b w:val="0"/>
+          <w:bCs w:val="0"/>
+          <w:vertAlign w:val="baseline"/>
+          <w:lang w:val="en-GB"/>
+        </w:rPr>
+        <w:t xml:space="preserve">’t respond to you. Speak to bookshelf to find the scissors destroyed the book. Talk to the scissors to find out why the book was destroyed. Scissors mad at axe for destroying chair. </w:t>
+      </w:r>
+    </w:p>
+    <w:p>
+      <w:pPr>
+        <w:rPr>
+          <w:rFonts w:hint="default"/>
+          <w:b w:val="0"/>
+          <w:bCs w:val="0"/>
+          <w:vertAlign w:val="baseline"/>
+          <w:lang w:val="en-GB"/>
+        </w:rPr>
+      </w:pPr>
+    </w:p>
+    <w:p>
+      <w:pPr>
+        <w:rPr>
+          <w:rFonts w:hint="default"/>
+          <w:b w:val="0"/>
+          <w:bCs w:val="0"/>
+          <w:vertAlign w:val="baseline"/>
+          <w:lang w:val="en-GB"/>
+        </w:rPr>
+      </w:pPr>
+      <w:r>
+        <w:rPr>
+          <w:rFonts w:hint="default"/>
+          <w:b w:val="0"/>
+          <w:bCs w:val="0"/>
+          <w:vertAlign w:val="baseline"/>
+          <w:lang w:val="en-GB"/>
+        </w:rPr>
+        <w:t>Speak to axe, he won’t talk. Speak to logs. Logs are rude and uncouth. Go back to scissors or knife to find the logs have been hateful towards the axe for what it did. Put logs on fire. Axe happy. Axe says it was used to destroy the chair.</w:t>
+      </w:r>
+    </w:p>
+    <w:p>
+      <w:pPr>
+        <w:rPr>
+          <w:rFonts w:hint="default"/>
+          <w:b w:val="0"/>
+          <w:bCs w:val="0"/>
+          <w:vertAlign w:val="baseline"/>
+          <w:lang w:val="en-GB"/>
+        </w:rPr>
+      </w:pPr>
+    </w:p>
+    <w:p>
+      <w:pPr>
+        <w:rPr>
+          <w:rFonts w:hint="default"/>
+          <w:b w:val="0"/>
+          <w:bCs w:val="0"/>
+          <w:vertAlign w:val="baseline"/>
+          <w:lang w:val="en-GB"/>
+        </w:rPr>
+      </w:pPr>
+      <w:r>
+        <w:rPr>
+          <w:rFonts w:hint="default"/>
+          <w:b w:val="0"/>
+          <w:bCs w:val="0"/>
+          <w:vertAlign w:val="baseline"/>
+          <w:lang w:val="en-GB"/>
+        </w:rPr>
+        <w:t>Speak to knife, knife crying over painting. Speak to key/desk/chest to find knife is a pacifist, didn’t want to hurt painting. Ask how painting could be helped.</w:t>
       </w:r>
       <w:bookmarkStart w:id="0" w:name="_GoBack"/>
       <w:bookmarkEnd w:id="0"/>
+    </w:p>
+    <w:p>
+      <w:pPr>
+        <w:rPr>
+          <w:b w:val="0"/>
+          <w:bCs w:val="0"/>
+          <w:vertAlign w:val="baseline"/>
+          <w:lang w:val="en-GB"/>
+        </w:rPr>
+      </w:pPr>
     </w:p>
     <w:sectPr>
       <w:pgSz w:w="11906" w:h="16838"/>

</xml_diff>

<commit_message>
Removed unused assets, Added UI
</commit_message>
<xml_diff>
--- a/Design Document.docx
+++ b/Design Document.docx
@@ -527,255 +527,1945 @@
     <w:p>
       <w:pPr>
         <w:rPr>
-          <w:b w:val="0"/>
-          <w:bCs w:val="0"/>
-          <w:vertAlign w:val="baseline"/>
-          <w:lang w:val="en-GB"/>
-        </w:rPr>
-      </w:pPr>
-    </w:p>
-    <w:p>
-      <w:pPr>
-        <w:rPr>
-          <w:b w:val="0"/>
-          <w:bCs w:val="0"/>
-          <w:vertAlign w:val="baseline"/>
-          <w:lang w:val="en-GB"/>
-        </w:rPr>
-      </w:pPr>
-      <w:r>
-        <w:rPr>
-          <w:b w:val="0"/>
-          <w:bCs w:val="0"/>
-          <w:vertAlign w:val="baseline"/>
-          <w:lang w:val="en-GB"/>
-        </w:rPr>
-        <w:t>Axe</w:t>
-      </w:r>
-    </w:p>
-    <w:p>
-      <w:pPr>
-        <w:rPr>
-          <w:b w:val="0"/>
-          <w:bCs w:val="0"/>
-          <w:vertAlign w:val="baseline"/>
-          <w:lang w:val="en-GB"/>
-        </w:rPr>
-      </w:pPr>
-      <w:r>
-        <w:rPr>
-          <w:b w:val="0"/>
-          <w:bCs w:val="0"/>
-          <w:vertAlign w:val="baseline"/>
-          <w:lang w:val="en-GB"/>
-        </w:rPr>
-        <w:t>Chair (destroyed)</w:t>
-      </w:r>
-    </w:p>
-    <w:p>
-      <w:pPr>
-        <w:rPr>
-          <w:b w:val="0"/>
-          <w:bCs w:val="0"/>
-          <w:vertAlign w:val="baseline"/>
-          <w:lang w:val="en-GB"/>
-        </w:rPr>
-      </w:pPr>
-      <w:r>
-        <w:rPr>
-          <w:b w:val="0"/>
-          <w:bCs w:val="0"/>
-          <w:vertAlign w:val="baseline"/>
-          <w:lang w:val="en-GB"/>
-        </w:rPr>
-        <w:t>Knife</w:t>
-      </w:r>
-    </w:p>
-    <w:p>
-      <w:pPr>
-        <w:rPr>
-          <w:b w:val="0"/>
-          <w:bCs w:val="0"/>
-          <w:vertAlign w:val="baseline"/>
-          <w:lang w:val="en-GB"/>
-        </w:rPr>
-      </w:pPr>
-      <w:r>
-        <w:rPr>
-          <w:b w:val="0"/>
-          <w:bCs w:val="0"/>
-          <w:vertAlign w:val="baseline"/>
-          <w:lang w:val="en-GB"/>
-        </w:rPr>
-        <w:t>Painting (destroyed)</w:t>
-      </w:r>
-    </w:p>
-    <w:p>
-      <w:pPr>
-        <w:rPr>
-          <w:b w:val="0"/>
-          <w:bCs w:val="0"/>
-          <w:vertAlign w:val="baseline"/>
-          <w:lang w:val="en-GB"/>
-        </w:rPr>
-      </w:pPr>
-      <w:r>
-        <w:rPr>
-          <w:b w:val="0"/>
-          <w:bCs w:val="0"/>
-          <w:vertAlign w:val="baseline"/>
-          <w:lang w:val="en-GB"/>
-        </w:rPr>
-        <w:t>Scissors</w:t>
-      </w:r>
-    </w:p>
-    <w:p>
-      <w:pPr>
-        <w:rPr>
-          <w:b w:val="0"/>
-          <w:bCs w:val="0"/>
-          <w:vertAlign w:val="baseline"/>
-          <w:lang w:val="en-GB"/>
-        </w:rPr>
-      </w:pPr>
-      <w:r>
-        <w:rPr>
-          <w:b w:val="0"/>
-          <w:bCs w:val="0"/>
-          <w:vertAlign w:val="baseline"/>
-          <w:lang w:val="en-GB"/>
-        </w:rPr>
-        <w:t>Book (destroyed)</w:t>
-      </w:r>
-    </w:p>
-    <w:p>
-      <w:pPr>
-        <w:rPr>
-          <w:b w:val="0"/>
-          <w:bCs w:val="0"/>
-          <w:vertAlign w:val="baseline"/>
-          <w:lang w:val="en-GB"/>
-        </w:rPr>
-      </w:pPr>
-    </w:p>
-    <w:p>
-      <w:pPr>
-        <w:rPr>
-          <w:b w:val="0"/>
-          <w:bCs w:val="0"/>
-          <w:vertAlign w:val="baseline"/>
-          <w:lang w:val="en-GB"/>
-        </w:rPr>
-      </w:pPr>
-      <w:r>
-        <w:rPr>
-          <w:b w:val="0"/>
-          <w:bCs w:val="0"/>
-          <w:vertAlign w:val="baseline"/>
-          <w:lang w:val="en-GB"/>
-        </w:rPr>
-        <w:t>Potion</w:t>
-      </w:r>
-    </w:p>
-    <w:p>
-      <w:pPr>
-        <w:rPr>
-          <w:b w:val="0"/>
-          <w:bCs w:val="0"/>
-          <w:vertAlign w:val="baseline"/>
-          <w:lang w:val="en-GB"/>
-        </w:rPr>
-      </w:pPr>
-      <w:r>
-        <w:rPr>
-          <w:b w:val="0"/>
-          <w:bCs w:val="0"/>
-          <w:vertAlign w:val="baseline"/>
-          <w:lang w:val="en-GB"/>
-        </w:rPr>
-        <w:t>Key</w:t>
-      </w:r>
-    </w:p>
-    <w:p>
-      <w:pPr>
-        <w:rPr>
-          <w:b w:val="0"/>
-          <w:bCs w:val="0"/>
-          <w:vertAlign w:val="baseline"/>
-          <w:lang w:val="en-GB"/>
-        </w:rPr>
-      </w:pPr>
-      <w:r>
-        <w:rPr>
-          <w:b w:val="0"/>
-          <w:bCs w:val="0"/>
-          <w:vertAlign w:val="baseline"/>
-          <w:lang w:val="en-GB"/>
-        </w:rPr>
-        <w:t>Chest</w:t>
-      </w:r>
-    </w:p>
-    <w:p>
-      <w:pPr>
-        <w:rPr>
-          <w:b w:val="0"/>
-          <w:bCs w:val="0"/>
-          <w:vertAlign w:val="baseline"/>
-          <w:lang w:val="en-GB"/>
-        </w:rPr>
-      </w:pPr>
-      <w:r>
-        <w:rPr>
-          <w:b w:val="0"/>
-          <w:bCs w:val="0"/>
-          <w:vertAlign w:val="baseline"/>
-          <w:lang w:val="en-GB"/>
-        </w:rPr>
-        <w:t>Notes</w:t>
-      </w:r>
-    </w:p>
-    <w:p>
-      <w:pPr>
-        <w:rPr>
-          <w:b w:val="0"/>
-          <w:bCs w:val="0"/>
-          <w:vertAlign w:val="baseline"/>
-          <w:lang w:val="en-GB"/>
-        </w:rPr>
-      </w:pPr>
-      <w:r>
-        <w:rPr>
-          <w:b w:val="0"/>
-          <w:bCs w:val="0"/>
-          <w:vertAlign w:val="baseline"/>
-          <w:lang w:val="en-GB"/>
-        </w:rPr>
-        <w:t>Books</w:t>
-      </w:r>
-    </w:p>
-    <w:p>
-      <w:pPr>
-        <w:rPr>
-          <w:b w:val="0"/>
-          <w:bCs w:val="0"/>
-          <w:vertAlign w:val="baseline"/>
-          <w:lang w:val="en-GB"/>
-        </w:rPr>
-      </w:pPr>
-    </w:p>
-    <w:p>
-      <w:pPr>
-        <w:rPr>
-          <w:b w:val="0"/>
-          <w:bCs w:val="0"/>
-          <w:vertAlign w:val="baseline"/>
-          <w:lang w:val="en-GB"/>
-        </w:rPr>
-      </w:pPr>
-      <w:r>
-        <w:rPr>
-          <w:b w:val="0"/>
-          <w:bCs w:val="0"/>
+          <w:b/>
+          <w:bCs/>
+          <w:u w:val="single"/>
+          <w:vertAlign w:val="baseline"/>
+          <w:lang w:val="en-GB"/>
+        </w:rPr>
+      </w:pPr>
+    </w:p>
+    <w:tbl>
+      <w:tblPr>
+        <w:tblStyle w:val="4"/>
+        <w:tblW w:w="8521" w:type="dxa"/>
+        <w:tblInd w:w="0" w:type="dxa"/>
+        <w:tblBorders>
+          <w:top w:val="single" w:color="auto" w:sz="4" w:space="0"/>
+          <w:left w:val="single" w:color="auto" w:sz="4" w:space="0"/>
+          <w:bottom w:val="single" w:color="auto" w:sz="4" w:space="0"/>
+          <w:right w:val="single" w:color="auto" w:sz="4" w:space="0"/>
+          <w:insideH w:val="single" w:color="auto" w:sz="4" w:space="0"/>
+          <w:insideV w:val="single" w:color="auto" w:sz="4" w:space="0"/>
+        </w:tblBorders>
+        <w:tblLayout w:type="fixed"/>
+        <w:tblCellMar>
+          <w:left w:w="108" w:type="dxa"/>
+          <w:right w:w="108" w:type="dxa"/>
+        </w:tblCellMar>
+      </w:tblPr>
+      <w:tblGrid>
+        <w:gridCol w:w="1176"/>
+        <w:gridCol w:w="1881"/>
+        <w:gridCol w:w="1637"/>
+        <w:gridCol w:w="3827"/>
+      </w:tblGrid>
+      <w:tr>
+        <w:tblPrEx>
+          <w:tblBorders>
+            <w:top w:val="single" w:color="auto" w:sz="4" w:space="0"/>
+            <w:left w:val="single" w:color="auto" w:sz="4" w:space="0"/>
+            <w:bottom w:val="single" w:color="auto" w:sz="4" w:space="0"/>
+            <w:right w:val="single" w:color="auto" w:sz="4" w:space="0"/>
+            <w:insideH w:val="single" w:color="auto" w:sz="4" w:space="0"/>
+            <w:insideV w:val="single" w:color="auto" w:sz="4" w:space="0"/>
+          </w:tblBorders>
+          <w:tblLayout w:type="fixed"/>
+          <w:tblCellMar>
+            <w:left w:w="108" w:type="dxa"/>
+            <w:right w:w="108" w:type="dxa"/>
+          </w:tblCellMar>
+        </w:tblPrEx>
+        <w:trPr>
+          <w:trHeight w:val="223" w:hRule="atLeast"/>
+        </w:trPr>
+        <w:tc>
+          <w:tcPr>
+            <w:tcW w:w="1176" w:type="dxa"/>
+            <w:shd w:val="clear" w:color="auto" w:fill="E7E6E6" w:themeFill="background2"/>
+          </w:tcPr>
+          <w:p>
+            <w:pPr>
+              <w:rPr>
+                <w:b/>
+                <w:bCs/>
+                <w:u w:val="single"/>
+                <w:vertAlign w:val="baseline"/>
+                <w:lang w:val="en-GB"/>
+              </w:rPr>
+            </w:pPr>
+            <w:r>
+              <w:rPr>
+                <w:b/>
+                <w:bCs/>
+                <w:vertAlign w:val="baseline"/>
+                <w:lang w:val="en-GB"/>
+              </w:rPr>
+              <w:t>Name</w:t>
+            </w:r>
+          </w:p>
+        </w:tc>
+        <w:tc>
+          <w:tcPr>
+            <w:tcW w:w="1881" w:type="dxa"/>
+            <w:shd w:val="clear" w:color="auto" w:fill="E7E6E6" w:themeFill="background2"/>
+          </w:tcPr>
+          <w:p>
+            <w:pPr>
+              <w:rPr>
+                <w:b/>
+                <w:bCs/>
+                <w:u w:val="single"/>
+                <w:vertAlign w:val="baseline"/>
+                <w:lang w:val="en-GB"/>
+              </w:rPr>
+            </w:pPr>
+            <w:r>
+              <w:rPr>
+                <w:b/>
+                <w:bCs/>
+                <w:vertAlign w:val="baseline"/>
+                <w:lang w:val="en-GB"/>
+              </w:rPr>
+              <w:t>Role</w:t>
+            </w:r>
+          </w:p>
+        </w:tc>
+        <w:tc>
+          <w:tcPr>
+            <w:tcW w:w="1637" w:type="dxa"/>
+            <w:shd w:val="clear" w:color="auto" w:fill="E7E6E6" w:themeFill="background2"/>
+          </w:tcPr>
+          <w:p>
+            <w:pPr>
+              <w:rPr>
+                <w:b/>
+                <w:bCs/>
+                <w:vertAlign w:val="baseline"/>
+                <w:lang w:val="en-GB"/>
+              </w:rPr>
+            </w:pPr>
+            <w:r>
+              <w:rPr>
+                <w:b/>
+                <w:bCs/>
+                <w:vertAlign w:val="baseline"/>
+                <w:lang w:val="en-GB"/>
+              </w:rPr>
+              <w:t>Relation</w:t>
+            </w:r>
+          </w:p>
+        </w:tc>
+        <w:tc>
+          <w:tcPr>
+            <w:tcW w:w="3827" w:type="dxa"/>
+            <w:shd w:val="clear" w:color="auto" w:fill="E7E6E6" w:themeFill="background2"/>
+          </w:tcPr>
+          <w:p>
+            <w:pPr>
+              <w:rPr>
+                <w:b/>
+                <w:bCs/>
+                <w:u w:val="single"/>
+                <w:vertAlign w:val="baseline"/>
+                <w:lang w:val="en-GB"/>
+              </w:rPr>
+            </w:pPr>
+            <w:r>
+              <w:rPr>
+                <w:b/>
+                <w:bCs/>
+                <w:vertAlign w:val="baseline"/>
+                <w:lang w:val="en-GB"/>
+              </w:rPr>
+              <w:t>Personality</w:t>
+            </w:r>
+          </w:p>
+        </w:tc>
+      </w:tr>
+      <w:tr>
+        <w:tblPrEx>
+          <w:tblBorders>
+            <w:top w:val="single" w:color="auto" w:sz="4" w:space="0"/>
+            <w:left w:val="single" w:color="auto" w:sz="4" w:space="0"/>
+            <w:bottom w:val="single" w:color="auto" w:sz="4" w:space="0"/>
+            <w:right w:val="single" w:color="auto" w:sz="4" w:space="0"/>
+            <w:insideH w:val="single" w:color="auto" w:sz="4" w:space="0"/>
+            <w:insideV w:val="single" w:color="auto" w:sz="4" w:space="0"/>
+          </w:tblBorders>
+          <w:tblLayout w:type="fixed"/>
+          <w:tblCellMar>
+            <w:left w:w="108" w:type="dxa"/>
+            <w:right w:w="108" w:type="dxa"/>
+          </w:tblCellMar>
+        </w:tblPrEx>
+        <w:tc>
+          <w:tcPr>
+            <w:tcW w:w="1176" w:type="dxa"/>
+            <w:shd w:val="clear" w:color="auto" w:fill="FFE599" w:themeFill="accent4" w:themeFillTint="66"/>
+          </w:tcPr>
+          <w:p>
+            <w:pPr>
+              <w:rPr>
+                <w:b w:val="0"/>
+                <w:bCs w:val="0"/>
+                <w:vertAlign w:val="baseline"/>
+                <w:lang w:val="en-GB"/>
+              </w:rPr>
+            </w:pPr>
+            <w:r>
+              <w:rPr>
+                <w:b w:val="0"/>
+                <w:bCs w:val="0"/>
+                <w:vertAlign w:val="baseline"/>
+                <w:lang w:val="en-GB"/>
+              </w:rPr>
+              <w:t>Potion</w:t>
+            </w:r>
+          </w:p>
+        </w:tc>
+        <w:tc>
+          <w:tcPr>
+            <w:tcW w:w="1881" w:type="dxa"/>
+            <w:shd w:val="clear" w:color="auto" w:fill="FFE599" w:themeFill="accent4" w:themeFillTint="66"/>
+          </w:tcPr>
+          <w:p>
+            <w:pPr>
+              <w:rPr>
+                <w:b w:val="0"/>
+                <w:bCs w:val="0"/>
+                <w:vertAlign w:val="baseline"/>
+                <w:lang w:val="en-GB"/>
+              </w:rPr>
+            </w:pPr>
+            <w:r>
+              <w:rPr>
+                <w:b w:val="0"/>
+                <w:bCs w:val="0"/>
+                <w:vertAlign w:val="baseline"/>
+                <w:lang w:val="en-GB"/>
+              </w:rPr>
+              <w:t>Use item</w:t>
+            </w:r>
+          </w:p>
+        </w:tc>
+        <w:tc>
+          <w:tcPr>
+            <w:tcW w:w="1637" w:type="dxa"/>
+            <w:shd w:val="clear" w:color="auto" w:fill="FFE599" w:themeFill="accent4" w:themeFillTint="66"/>
+            <w:textDirection w:val="lrTb"/>
+            <w:vAlign w:val="top"/>
+          </w:tcPr>
+          <w:p>
+            <w:pPr>
+              <w:rPr>
+                <w:b w:val="0"/>
+                <w:bCs w:val="0"/>
+                <w:vertAlign w:val="baseline"/>
+                <w:lang w:val="en-GB"/>
+              </w:rPr>
+            </w:pPr>
+            <w:r>
+              <w:rPr>
+                <w:b w:val="0"/>
+                <w:bCs w:val="0"/>
+                <w:vertAlign w:val="baseline"/>
+                <w:lang w:val="en-GB"/>
+              </w:rPr>
+              <w:t>N/A</w:t>
+            </w:r>
+          </w:p>
+        </w:tc>
+        <w:tc>
+          <w:tcPr>
+            <w:tcW w:w="3827" w:type="dxa"/>
+            <w:shd w:val="clear" w:color="auto" w:fill="FFE599" w:themeFill="accent4" w:themeFillTint="66"/>
+          </w:tcPr>
+          <w:p>
+            <w:pPr>
+              <w:rPr>
+                <w:b w:val="0"/>
+                <w:bCs w:val="0"/>
+                <w:vertAlign w:val="baseline"/>
+                <w:lang w:val="en-GB"/>
+              </w:rPr>
+            </w:pPr>
+            <w:r>
+              <w:rPr>
+                <w:b w:val="0"/>
+                <w:bCs w:val="0"/>
+                <w:vertAlign w:val="baseline"/>
+                <w:lang w:val="en-GB"/>
+              </w:rPr>
+              <w:t>N/A</w:t>
+            </w:r>
+          </w:p>
+        </w:tc>
+      </w:tr>
+      <w:tr>
+        <w:tblPrEx>
+          <w:tblBorders>
+            <w:top w:val="single" w:color="auto" w:sz="4" w:space="0"/>
+            <w:left w:val="single" w:color="auto" w:sz="4" w:space="0"/>
+            <w:bottom w:val="single" w:color="auto" w:sz="4" w:space="0"/>
+            <w:right w:val="single" w:color="auto" w:sz="4" w:space="0"/>
+            <w:insideH w:val="single" w:color="auto" w:sz="4" w:space="0"/>
+            <w:insideV w:val="single" w:color="auto" w:sz="4" w:space="0"/>
+          </w:tblBorders>
+          <w:tblLayout w:type="fixed"/>
+          <w:tblCellMar>
+            <w:left w:w="108" w:type="dxa"/>
+            <w:right w:w="108" w:type="dxa"/>
+          </w:tblCellMar>
+        </w:tblPrEx>
+        <w:tc>
+          <w:tcPr>
+            <w:tcW w:w="1176" w:type="dxa"/>
+            <w:shd w:val="clear" w:color="auto" w:fill="FFE599" w:themeFill="accent4" w:themeFillTint="66"/>
+          </w:tcPr>
+          <w:p>
+            <w:pPr>
+              <w:rPr>
+                <w:b w:val="0"/>
+                <w:bCs w:val="0"/>
+                <w:vertAlign w:val="baseline"/>
+                <w:lang w:val="en-GB"/>
+              </w:rPr>
+            </w:pPr>
+            <w:r>
+              <w:rPr>
+                <w:b w:val="0"/>
+                <w:bCs w:val="0"/>
+                <w:vertAlign w:val="baseline"/>
+                <w:lang w:val="en-GB"/>
+              </w:rPr>
+              <w:t>Key</w:t>
+            </w:r>
+          </w:p>
+        </w:tc>
+        <w:tc>
+          <w:tcPr>
+            <w:tcW w:w="1881" w:type="dxa"/>
+            <w:shd w:val="clear" w:color="auto" w:fill="FFE599" w:themeFill="accent4" w:themeFillTint="66"/>
+            <w:textDirection w:val="lrTb"/>
+            <w:vAlign w:val="top"/>
+          </w:tcPr>
+          <w:p>
+            <w:pPr>
+              <w:rPr>
+                <w:b w:val="0"/>
+                <w:bCs w:val="0"/>
+                <w:vertAlign w:val="baseline"/>
+                <w:lang w:val="en-GB"/>
+              </w:rPr>
+            </w:pPr>
+            <w:r>
+              <w:rPr>
+                <w:b w:val="0"/>
+                <w:bCs w:val="0"/>
+                <w:vertAlign w:val="baseline"/>
+                <w:lang w:val="en-GB"/>
+              </w:rPr>
+              <w:t>Use item</w:t>
+            </w:r>
+          </w:p>
+        </w:tc>
+        <w:tc>
+          <w:tcPr>
+            <w:tcW w:w="1637" w:type="dxa"/>
+            <w:shd w:val="clear" w:color="auto" w:fill="FFE599" w:themeFill="accent4" w:themeFillTint="66"/>
+            <w:textDirection w:val="lrTb"/>
+            <w:vAlign w:val="top"/>
+          </w:tcPr>
+          <w:p>
+            <w:pPr>
+              <w:rPr>
+                <w:b w:val="0"/>
+                <w:bCs w:val="0"/>
+                <w:vertAlign w:val="baseline"/>
+                <w:lang w:val="en-GB"/>
+              </w:rPr>
+            </w:pPr>
+            <w:r>
+              <w:rPr>
+                <w:b w:val="0"/>
+                <w:bCs w:val="0"/>
+                <w:vertAlign w:val="baseline"/>
+                <w:lang w:val="en-GB"/>
+              </w:rPr>
+              <w:t>N/A</w:t>
+            </w:r>
+          </w:p>
+        </w:tc>
+        <w:tc>
+          <w:tcPr>
+            <w:tcW w:w="3827" w:type="dxa"/>
+            <w:shd w:val="clear" w:color="auto" w:fill="FFE599" w:themeFill="accent4" w:themeFillTint="66"/>
+          </w:tcPr>
+          <w:p>
+            <w:pPr>
+              <w:rPr>
+                <w:b w:val="0"/>
+                <w:bCs w:val="0"/>
+                <w:vertAlign w:val="baseline"/>
+                <w:lang w:val="en-GB"/>
+              </w:rPr>
+            </w:pPr>
+            <w:r>
+              <w:rPr>
+                <w:b w:val="0"/>
+                <w:bCs w:val="0"/>
+                <w:vertAlign w:val="baseline"/>
+                <w:lang w:val="en-GB"/>
+              </w:rPr>
+              <w:t>N/A</w:t>
+            </w:r>
+          </w:p>
+        </w:tc>
+      </w:tr>
+      <w:tr>
+        <w:tblPrEx>
+          <w:tblBorders>
+            <w:top w:val="single" w:color="auto" w:sz="4" w:space="0"/>
+            <w:left w:val="single" w:color="auto" w:sz="4" w:space="0"/>
+            <w:bottom w:val="single" w:color="auto" w:sz="4" w:space="0"/>
+            <w:right w:val="single" w:color="auto" w:sz="4" w:space="0"/>
+            <w:insideH w:val="single" w:color="auto" w:sz="4" w:space="0"/>
+            <w:insideV w:val="single" w:color="auto" w:sz="4" w:space="0"/>
+          </w:tblBorders>
+          <w:tblLayout w:type="fixed"/>
+          <w:tblCellMar>
+            <w:left w:w="108" w:type="dxa"/>
+            <w:right w:w="108" w:type="dxa"/>
+          </w:tblCellMar>
+        </w:tblPrEx>
+        <w:tc>
+          <w:tcPr>
+            <w:tcW w:w="1176" w:type="dxa"/>
+            <w:shd w:val="clear" w:color="auto" w:fill="FFE599" w:themeFill="accent4" w:themeFillTint="66"/>
+          </w:tcPr>
+          <w:p>
+            <w:pPr>
+              <w:rPr>
+                <w:b w:val="0"/>
+                <w:bCs w:val="0"/>
+                <w:vertAlign w:val="baseline"/>
+                <w:lang w:val="en-GB"/>
+              </w:rPr>
+            </w:pPr>
+            <w:r>
+              <w:rPr>
+                <w:b w:val="0"/>
+                <w:bCs w:val="0"/>
+                <w:vertAlign w:val="baseline"/>
+                <w:lang w:val="en-GB"/>
+              </w:rPr>
+              <w:t>Chest</w:t>
+            </w:r>
+          </w:p>
+        </w:tc>
+        <w:tc>
+          <w:tcPr>
+            <w:tcW w:w="1881" w:type="dxa"/>
+            <w:shd w:val="clear" w:color="auto" w:fill="FFE599" w:themeFill="accent4" w:themeFillTint="66"/>
+            <w:textDirection w:val="lrTb"/>
+            <w:vAlign w:val="top"/>
+          </w:tcPr>
+          <w:p>
+            <w:pPr>
+              <w:rPr>
+                <w:b w:val="0"/>
+                <w:bCs w:val="0"/>
+                <w:vertAlign w:val="baseline"/>
+                <w:lang w:val="en-GB"/>
+              </w:rPr>
+            </w:pPr>
+            <w:r>
+              <w:rPr>
+                <w:b w:val="0"/>
+                <w:bCs w:val="0"/>
+                <w:vertAlign w:val="baseline"/>
+                <w:lang w:val="en-GB"/>
+              </w:rPr>
+              <w:t>Use item</w:t>
+            </w:r>
+          </w:p>
+        </w:tc>
+        <w:tc>
+          <w:tcPr>
+            <w:tcW w:w="1637" w:type="dxa"/>
+            <w:shd w:val="clear" w:color="auto" w:fill="FFE599" w:themeFill="accent4" w:themeFillTint="66"/>
+            <w:textDirection w:val="lrTb"/>
+            <w:vAlign w:val="top"/>
+          </w:tcPr>
+          <w:p>
+            <w:pPr>
+              <w:rPr>
+                <w:b w:val="0"/>
+                <w:bCs w:val="0"/>
+                <w:vertAlign w:val="baseline"/>
+                <w:lang w:val="en-GB"/>
+              </w:rPr>
+            </w:pPr>
+            <w:r>
+              <w:rPr>
+                <w:b w:val="0"/>
+                <w:bCs w:val="0"/>
+                <w:vertAlign w:val="baseline"/>
+                <w:lang w:val="en-GB"/>
+              </w:rPr>
+              <w:t>N/A</w:t>
+            </w:r>
+          </w:p>
+        </w:tc>
+        <w:tc>
+          <w:tcPr>
+            <w:tcW w:w="3827" w:type="dxa"/>
+            <w:shd w:val="clear" w:color="auto" w:fill="FFE599" w:themeFill="accent4" w:themeFillTint="66"/>
+          </w:tcPr>
+          <w:p>
+            <w:pPr>
+              <w:rPr>
+                <w:b w:val="0"/>
+                <w:bCs w:val="0"/>
+                <w:vertAlign w:val="baseline"/>
+                <w:lang w:val="en-GB"/>
+              </w:rPr>
+            </w:pPr>
+            <w:r>
+              <w:rPr>
+                <w:b w:val="0"/>
+                <w:bCs w:val="0"/>
+                <w:vertAlign w:val="baseline"/>
+                <w:lang w:val="en-GB"/>
+              </w:rPr>
+              <w:t>N/A</w:t>
+            </w:r>
+          </w:p>
+        </w:tc>
+      </w:tr>
+      <w:tr>
+        <w:tblPrEx>
+          <w:tblBorders>
+            <w:top w:val="single" w:color="auto" w:sz="4" w:space="0"/>
+            <w:left w:val="single" w:color="auto" w:sz="4" w:space="0"/>
+            <w:bottom w:val="single" w:color="auto" w:sz="4" w:space="0"/>
+            <w:right w:val="single" w:color="auto" w:sz="4" w:space="0"/>
+            <w:insideH w:val="single" w:color="auto" w:sz="4" w:space="0"/>
+            <w:insideV w:val="single" w:color="auto" w:sz="4" w:space="0"/>
+          </w:tblBorders>
+          <w:tblLayout w:type="fixed"/>
+          <w:tblCellMar>
+            <w:left w:w="108" w:type="dxa"/>
+            <w:right w:w="108" w:type="dxa"/>
+          </w:tblCellMar>
+        </w:tblPrEx>
+        <w:tc>
+          <w:tcPr>
+            <w:tcW w:w="1176" w:type="dxa"/>
+            <w:shd w:val="clear" w:color="auto" w:fill="FFE599" w:themeFill="accent4" w:themeFillTint="66"/>
+          </w:tcPr>
+          <w:p>
+            <w:pPr>
+              <w:rPr>
+                <w:b w:val="0"/>
+                <w:bCs w:val="0"/>
+                <w:vertAlign w:val="baseline"/>
+                <w:lang w:val="en-GB"/>
+              </w:rPr>
+            </w:pPr>
+            <w:r>
+              <w:rPr>
+                <w:b w:val="0"/>
+                <w:bCs w:val="0"/>
+                <w:vertAlign w:val="baseline"/>
+                <w:lang w:val="en-GB"/>
+              </w:rPr>
+              <w:t>Notes</w:t>
+            </w:r>
+          </w:p>
+        </w:tc>
+        <w:tc>
+          <w:tcPr>
+            <w:tcW w:w="1881" w:type="dxa"/>
+            <w:shd w:val="clear" w:color="auto" w:fill="FFE599" w:themeFill="accent4" w:themeFillTint="66"/>
+            <w:textDirection w:val="lrTb"/>
+            <w:vAlign w:val="top"/>
+          </w:tcPr>
+          <w:p>
+            <w:pPr>
+              <w:rPr>
+                <w:b w:val="0"/>
+                <w:bCs w:val="0"/>
+                <w:vertAlign w:val="baseline"/>
+                <w:lang w:val="en-GB"/>
+              </w:rPr>
+            </w:pPr>
+            <w:r>
+              <w:rPr>
+                <w:b w:val="0"/>
+                <w:bCs w:val="0"/>
+                <w:vertAlign w:val="baseline"/>
+                <w:lang w:val="en-GB"/>
+              </w:rPr>
+              <w:t>Use item</w:t>
+            </w:r>
+          </w:p>
+        </w:tc>
+        <w:tc>
+          <w:tcPr>
+            <w:tcW w:w="1637" w:type="dxa"/>
+            <w:shd w:val="clear" w:color="auto" w:fill="FFE599" w:themeFill="accent4" w:themeFillTint="66"/>
+            <w:textDirection w:val="lrTb"/>
+            <w:vAlign w:val="top"/>
+          </w:tcPr>
+          <w:p>
+            <w:pPr>
+              <w:rPr>
+                <w:b w:val="0"/>
+                <w:bCs w:val="0"/>
+                <w:vertAlign w:val="baseline"/>
+                <w:lang w:val="en-GB"/>
+              </w:rPr>
+            </w:pPr>
+            <w:r>
+              <w:rPr>
+                <w:b w:val="0"/>
+                <w:bCs w:val="0"/>
+                <w:vertAlign w:val="baseline"/>
+                <w:lang w:val="en-GB"/>
+              </w:rPr>
+              <w:t>N/A</w:t>
+            </w:r>
+          </w:p>
+        </w:tc>
+        <w:tc>
+          <w:tcPr>
+            <w:tcW w:w="3827" w:type="dxa"/>
+            <w:shd w:val="clear" w:color="auto" w:fill="FFE599" w:themeFill="accent4" w:themeFillTint="66"/>
+          </w:tcPr>
+          <w:p>
+            <w:pPr>
+              <w:rPr>
+                <w:b w:val="0"/>
+                <w:bCs w:val="0"/>
+                <w:vertAlign w:val="baseline"/>
+                <w:lang w:val="en-GB"/>
+              </w:rPr>
+            </w:pPr>
+            <w:r>
+              <w:rPr>
+                <w:b w:val="0"/>
+                <w:bCs w:val="0"/>
+                <w:vertAlign w:val="baseline"/>
+                <w:lang w:val="en-GB"/>
+              </w:rPr>
+              <w:t>N/A</w:t>
+            </w:r>
+          </w:p>
+        </w:tc>
+      </w:tr>
+      <w:tr>
+        <w:tblPrEx>
+          <w:tblBorders>
+            <w:top w:val="single" w:color="auto" w:sz="4" w:space="0"/>
+            <w:left w:val="single" w:color="auto" w:sz="4" w:space="0"/>
+            <w:bottom w:val="single" w:color="auto" w:sz="4" w:space="0"/>
+            <w:right w:val="single" w:color="auto" w:sz="4" w:space="0"/>
+            <w:insideH w:val="single" w:color="auto" w:sz="4" w:space="0"/>
+            <w:insideV w:val="single" w:color="auto" w:sz="4" w:space="0"/>
+          </w:tblBorders>
+          <w:tblLayout w:type="fixed"/>
+          <w:tblCellMar>
+            <w:left w:w="108" w:type="dxa"/>
+            <w:right w:w="108" w:type="dxa"/>
+          </w:tblCellMar>
+        </w:tblPrEx>
+        <w:tc>
+          <w:tcPr>
+            <w:tcW w:w="1176" w:type="dxa"/>
+            <w:shd w:val="clear" w:color="auto" w:fill="FFE599" w:themeFill="accent4" w:themeFillTint="66"/>
+          </w:tcPr>
+          <w:p>
+            <w:pPr>
+              <w:rPr>
+                <w:b w:val="0"/>
+                <w:bCs w:val="0"/>
+                <w:vertAlign w:val="baseline"/>
+                <w:lang w:val="en-GB"/>
+              </w:rPr>
+            </w:pPr>
+            <w:r>
+              <w:rPr>
+                <w:b w:val="0"/>
+                <w:bCs w:val="0"/>
+                <w:vertAlign w:val="baseline"/>
+                <w:lang w:val="en-GB"/>
+              </w:rPr>
+              <w:t>Letter knife</w:t>
+            </w:r>
+          </w:p>
+        </w:tc>
+        <w:tc>
+          <w:tcPr>
+            <w:tcW w:w="1881" w:type="dxa"/>
+            <w:shd w:val="clear" w:color="auto" w:fill="FFE599" w:themeFill="accent4" w:themeFillTint="66"/>
+          </w:tcPr>
+          <w:p>
+            <w:pPr>
+              <w:rPr>
+                <w:b w:val="0"/>
+                <w:bCs w:val="0"/>
+                <w:vertAlign w:val="baseline"/>
+                <w:lang w:val="en-GB"/>
+              </w:rPr>
+            </w:pPr>
+            <w:r>
+              <w:rPr>
+                <w:b w:val="0"/>
+                <w:bCs w:val="0"/>
+                <w:vertAlign w:val="baseline"/>
+                <w:lang w:val="en-GB"/>
+              </w:rPr>
+              <w:t>Character</w:t>
+            </w:r>
+          </w:p>
+        </w:tc>
+        <w:tc>
+          <w:tcPr>
+            <w:tcW w:w="1637" w:type="dxa"/>
+            <w:shd w:val="clear" w:color="auto" w:fill="FFE599" w:themeFill="accent4" w:themeFillTint="66"/>
+          </w:tcPr>
+          <w:p>
+            <w:pPr>
+              <w:rPr>
+                <w:b w:val="0"/>
+                <w:bCs w:val="0"/>
+                <w:vertAlign w:val="baseline"/>
+                <w:lang w:val="en-GB"/>
+              </w:rPr>
+            </w:pPr>
+            <w:r>
+              <w:rPr>
+                <w:b w:val="0"/>
+                <w:bCs w:val="0"/>
+                <w:vertAlign w:val="baseline"/>
+                <w:lang w:val="en-GB"/>
+              </w:rPr>
+              <w:t>Antagonist</w:t>
+            </w:r>
+          </w:p>
+        </w:tc>
+        <w:tc>
+          <w:tcPr>
+            <w:tcW w:w="3827" w:type="dxa"/>
+            <w:shd w:val="clear" w:color="auto" w:fill="FFE599" w:themeFill="accent4" w:themeFillTint="66"/>
+          </w:tcPr>
+          <w:p>
+            <w:pPr>
+              <w:rPr>
+                <w:b w:val="0"/>
+                <w:bCs w:val="0"/>
+                <w:vertAlign w:val="baseline"/>
+                <w:lang w:val="en-GB"/>
+              </w:rPr>
+            </w:pPr>
+            <w:r>
+              <w:rPr>
+                <w:b w:val="0"/>
+                <w:bCs w:val="0"/>
+                <w:vertAlign w:val="baseline"/>
+                <w:lang w:val="en-GB"/>
+              </w:rPr>
+              <w:t>Quick to blame, deceiving, direct</w:t>
+            </w:r>
+          </w:p>
+        </w:tc>
+      </w:tr>
+      <w:tr>
+        <w:tblPrEx>
+          <w:tblBorders>
+            <w:top w:val="single" w:color="auto" w:sz="4" w:space="0"/>
+            <w:left w:val="single" w:color="auto" w:sz="4" w:space="0"/>
+            <w:bottom w:val="single" w:color="auto" w:sz="4" w:space="0"/>
+            <w:right w:val="single" w:color="auto" w:sz="4" w:space="0"/>
+            <w:insideH w:val="single" w:color="auto" w:sz="4" w:space="0"/>
+            <w:insideV w:val="single" w:color="auto" w:sz="4" w:space="0"/>
+          </w:tblBorders>
+          <w:tblLayout w:type="fixed"/>
+          <w:tblCellMar>
+            <w:left w:w="108" w:type="dxa"/>
+            <w:right w:w="108" w:type="dxa"/>
+          </w:tblCellMar>
+        </w:tblPrEx>
+        <w:tc>
+          <w:tcPr>
+            <w:tcW w:w="1176" w:type="dxa"/>
+            <w:shd w:val="clear" w:color="auto" w:fill="FFE599" w:themeFill="accent4" w:themeFillTint="66"/>
+          </w:tcPr>
+          <w:p>
+            <w:pPr>
+              <w:rPr>
+                <w:b w:val="0"/>
+                <w:bCs w:val="0"/>
+                <w:vertAlign w:val="baseline"/>
+                <w:lang w:val="en-GB"/>
+              </w:rPr>
+            </w:pPr>
+            <w:r>
+              <w:rPr>
+                <w:b w:val="0"/>
+                <w:bCs w:val="0"/>
+                <w:vertAlign w:val="baseline"/>
+                <w:lang w:val="en-GB"/>
+              </w:rPr>
+              <w:t>Candle</w:t>
+            </w:r>
+          </w:p>
+        </w:tc>
+        <w:tc>
+          <w:tcPr>
+            <w:tcW w:w="1881" w:type="dxa"/>
+            <w:shd w:val="clear" w:color="auto" w:fill="FFE599" w:themeFill="accent4" w:themeFillTint="66"/>
+          </w:tcPr>
+          <w:p>
+            <w:pPr>
+              <w:rPr>
+                <w:b w:val="0"/>
+                <w:bCs w:val="0"/>
+                <w:vertAlign w:val="baseline"/>
+                <w:lang w:val="en-GB"/>
+              </w:rPr>
+            </w:pPr>
+            <w:r>
+              <w:rPr>
+                <w:b w:val="0"/>
+                <w:bCs w:val="0"/>
+                <w:vertAlign w:val="baseline"/>
+                <w:lang w:val="en-GB"/>
+              </w:rPr>
+              <w:t>Character/Narrator</w:t>
+            </w:r>
+          </w:p>
+        </w:tc>
+        <w:tc>
+          <w:tcPr>
+            <w:tcW w:w="1637" w:type="dxa"/>
+            <w:shd w:val="clear" w:color="auto" w:fill="FFE599" w:themeFill="accent4" w:themeFillTint="66"/>
+          </w:tcPr>
+          <w:p>
+            <w:pPr>
+              <w:rPr>
+                <w:b w:val="0"/>
+                <w:bCs w:val="0"/>
+                <w:vertAlign w:val="baseline"/>
+                <w:lang w:val="en-GB"/>
+              </w:rPr>
+            </w:pPr>
+            <w:r>
+              <w:rPr>
+                <w:b w:val="0"/>
+                <w:bCs w:val="0"/>
+                <w:vertAlign w:val="baseline"/>
+                <w:lang w:val="en-GB"/>
+              </w:rPr>
+              <w:t>Protagonist</w:t>
+            </w:r>
+          </w:p>
+        </w:tc>
+        <w:tc>
+          <w:tcPr>
+            <w:tcW w:w="3827" w:type="dxa"/>
+            <w:shd w:val="clear" w:color="auto" w:fill="FFE599" w:themeFill="accent4" w:themeFillTint="66"/>
+          </w:tcPr>
+          <w:p>
+            <w:pPr>
+              <w:rPr>
+                <w:b w:val="0"/>
+                <w:bCs w:val="0"/>
+                <w:vertAlign w:val="baseline"/>
+                <w:lang w:val="en-GB"/>
+              </w:rPr>
+            </w:pPr>
+            <w:r>
+              <w:rPr>
+                <w:b w:val="0"/>
+                <w:bCs w:val="0"/>
+                <w:vertAlign w:val="baseline"/>
+                <w:lang w:val="en-GB"/>
+              </w:rPr>
+              <w:t>Alert, quick speaking, makes mistakes</w:t>
+            </w:r>
+          </w:p>
+        </w:tc>
+      </w:tr>
+      <w:tr>
+        <w:tblPrEx>
+          <w:tblBorders>
+            <w:top w:val="single" w:color="auto" w:sz="4" w:space="0"/>
+            <w:left w:val="single" w:color="auto" w:sz="4" w:space="0"/>
+            <w:bottom w:val="single" w:color="auto" w:sz="4" w:space="0"/>
+            <w:right w:val="single" w:color="auto" w:sz="4" w:space="0"/>
+            <w:insideH w:val="single" w:color="auto" w:sz="4" w:space="0"/>
+            <w:insideV w:val="single" w:color="auto" w:sz="4" w:space="0"/>
+          </w:tblBorders>
+          <w:tblLayout w:type="fixed"/>
+          <w:tblCellMar>
+            <w:left w:w="108" w:type="dxa"/>
+            <w:right w:w="108" w:type="dxa"/>
+          </w:tblCellMar>
+        </w:tblPrEx>
+        <w:tc>
+          <w:tcPr>
+            <w:tcW w:w="1176" w:type="dxa"/>
+            <w:shd w:val="clear" w:color="auto" w:fill="FFE599" w:themeFill="accent4" w:themeFillTint="66"/>
+          </w:tcPr>
+          <w:p>
+            <w:pPr>
+              <w:rPr>
+                <w:b w:val="0"/>
+                <w:bCs w:val="0"/>
+                <w:vertAlign w:val="baseline"/>
+                <w:lang w:val="en-GB"/>
+              </w:rPr>
+            </w:pPr>
+            <w:r>
+              <w:rPr>
+                <w:b w:val="0"/>
+                <w:bCs w:val="0"/>
+                <w:vertAlign w:val="baseline"/>
+                <w:lang w:val="en-GB"/>
+              </w:rPr>
+              <w:t>Pen</w:t>
+            </w:r>
+          </w:p>
+        </w:tc>
+        <w:tc>
+          <w:tcPr>
+            <w:tcW w:w="1881" w:type="dxa"/>
+            <w:shd w:val="clear" w:color="auto" w:fill="FFE599" w:themeFill="accent4" w:themeFillTint="66"/>
+          </w:tcPr>
+          <w:p>
+            <w:pPr>
+              <w:rPr>
+                <w:b w:val="0"/>
+                <w:bCs w:val="0"/>
+                <w:vertAlign w:val="baseline"/>
+                <w:lang w:val="en-GB"/>
+              </w:rPr>
+            </w:pPr>
+            <w:r>
+              <w:rPr>
+                <w:b w:val="0"/>
+                <w:bCs w:val="0"/>
+                <w:vertAlign w:val="baseline"/>
+                <w:lang w:val="en-GB"/>
+              </w:rPr>
+              <w:t>Character/Narrator</w:t>
+            </w:r>
+          </w:p>
+        </w:tc>
+        <w:tc>
+          <w:tcPr>
+            <w:tcW w:w="1637" w:type="dxa"/>
+            <w:shd w:val="clear" w:color="auto" w:fill="FFE599" w:themeFill="accent4" w:themeFillTint="66"/>
+            <w:textDirection w:val="lrTb"/>
+            <w:vAlign w:val="top"/>
+          </w:tcPr>
+          <w:p>
+            <w:pPr>
+              <w:rPr>
+                <w:b w:val="0"/>
+                <w:bCs w:val="0"/>
+                <w:vertAlign w:val="baseline"/>
+                <w:lang w:val="en-GB"/>
+              </w:rPr>
+            </w:pPr>
+            <w:r>
+              <w:rPr>
+                <w:b w:val="0"/>
+                <w:bCs w:val="0"/>
+                <w:vertAlign w:val="baseline"/>
+                <w:lang w:val="en-GB"/>
+              </w:rPr>
+              <w:t>Protagonist</w:t>
+            </w:r>
+          </w:p>
+        </w:tc>
+        <w:tc>
+          <w:tcPr>
+            <w:tcW w:w="3827" w:type="dxa"/>
+            <w:shd w:val="clear" w:color="auto" w:fill="FFE599" w:themeFill="accent4" w:themeFillTint="66"/>
+          </w:tcPr>
+          <w:p>
+            <w:pPr>
+              <w:rPr>
+                <w:b w:val="0"/>
+                <w:bCs w:val="0"/>
+                <w:vertAlign w:val="baseline"/>
+                <w:lang w:val="en-GB"/>
+              </w:rPr>
+            </w:pPr>
+            <w:bookmarkStart w:id="0" w:name="_GoBack"/>
+            <w:bookmarkEnd w:id="0"/>
+            <w:r>
+              <w:rPr>
+                <w:b w:val="0"/>
+                <w:bCs w:val="0"/>
+                <w:vertAlign w:val="baseline"/>
+                <w:lang w:val="en-GB"/>
+              </w:rPr>
+              <w:t>Wise, blind, slow</w:t>
+            </w:r>
+          </w:p>
+        </w:tc>
+      </w:tr>
+      <w:tr>
+        <w:tblPrEx>
+          <w:tblBorders>
+            <w:top w:val="single" w:color="auto" w:sz="4" w:space="0"/>
+            <w:left w:val="single" w:color="auto" w:sz="4" w:space="0"/>
+            <w:bottom w:val="single" w:color="auto" w:sz="4" w:space="0"/>
+            <w:right w:val="single" w:color="auto" w:sz="4" w:space="0"/>
+            <w:insideH w:val="single" w:color="auto" w:sz="4" w:space="0"/>
+            <w:insideV w:val="single" w:color="auto" w:sz="4" w:space="0"/>
+          </w:tblBorders>
+          <w:tblLayout w:type="fixed"/>
+          <w:tblCellMar>
+            <w:left w:w="108" w:type="dxa"/>
+            <w:right w:w="108" w:type="dxa"/>
+          </w:tblCellMar>
+        </w:tblPrEx>
+        <w:tc>
+          <w:tcPr>
+            <w:tcW w:w="1176" w:type="dxa"/>
+            <w:shd w:val="clear" w:color="auto" w:fill="FFE599" w:themeFill="accent4" w:themeFillTint="66"/>
+          </w:tcPr>
+          <w:p>
+            <w:pPr>
+              <w:rPr>
+                <w:b w:val="0"/>
+                <w:bCs w:val="0"/>
+                <w:vertAlign w:val="baseline"/>
+                <w:lang w:val="en-GB"/>
+              </w:rPr>
+            </w:pPr>
+            <w:r>
+              <w:rPr>
+                <w:b w:val="0"/>
+                <w:bCs w:val="0"/>
+                <w:vertAlign w:val="baseline"/>
+                <w:lang w:val="en-GB"/>
+              </w:rPr>
+              <w:t>Desk</w:t>
+            </w:r>
+          </w:p>
+        </w:tc>
+        <w:tc>
+          <w:tcPr>
+            <w:tcW w:w="1881" w:type="dxa"/>
+            <w:shd w:val="clear" w:color="auto" w:fill="FFE599" w:themeFill="accent4" w:themeFillTint="66"/>
+          </w:tcPr>
+          <w:p>
+            <w:pPr>
+              <w:rPr>
+                <w:b w:val="0"/>
+                <w:bCs w:val="0"/>
+                <w:vertAlign w:val="baseline"/>
+                <w:lang w:val="en-GB"/>
+              </w:rPr>
+            </w:pPr>
+            <w:r>
+              <w:rPr>
+                <w:b w:val="0"/>
+                <w:bCs w:val="0"/>
+                <w:vertAlign w:val="baseline"/>
+                <w:lang w:val="en-GB"/>
+              </w:rPr>
+              <w:t>Character</w:t>
+            </w:r>
+          </w:p>
+        </w:tc>
+        <w:tc>
+          <w:tcPr>
+            <w:tcW w:w="1637" w:type="dxa"/>
+            <w:shd w:val="clear" w:color="auto" w:fill="FFE599" w:themeFill="accent4" w:themeFillTint="66"/>
+          </w:tcPr>
+          <w:p>
+            <w:pPr>
+              <w:rPr>
+                <w:b w:val="0"/>
+                <w:bCs w:val="0"/>
+                <w:vertAlign w:val="baseline"/>
+                <w:lang w:val="en-GB"/>
+              </w:rPr>
+            </w:pPr>
+            <w:r>
+              <w:rPr>
+                <w:b w:val="0"/>
+                <w:bCs w:val="0"/>
+                <w:vertAlign w:val="baseline"/>
+                <w:lang w:val="en-GB"/>
+              </w:rPr>
+              <w:t>Antagonist</w:t>
+            </w:r>
+          </w:p>
+        </w:tc>
+        <w:tc>
+          <w:tcPr>
+            <w:tcW w:w="3827" w:type="dxa"/>
+            <w:shd w:val="clear" w:color="auto" w:fill="FFE599" w:themeFill="accent4" w:themeFillTint="66"/>
+          </w:tcPr>
+          <w:p>
+            <w:pPr>
+              <w:rPr>
+                <w:b w:val="0"/>
+                <w:bCs w:val="0"/>
+                <w:vertAlign w:val="baseline"/>
+                <w:lang w:val="en-GB"/>
+              </w:rPr>
+            </w:pPr>
+            <w:r>
+              <w:rPr>
+                <w:b w:val="0"/>
+                <w:bCs w:val="0"/>
+                <w:vertAlign w:val="baseline"/>
+                <w:lang w:val="en-GB"/>
+              </w:rPr>
+              <w:t>Parent, tired, caring</w:t>
+            </w:r>
+          </w:p>
+        </w:tc>
+      </w:tr>
+      <w:tr>
+        <w:tblPrEx>
+          <w:tblBorders>
+            <w:top w:val="single" w:color="auto" w:sz="4" w:space="0"/>
+            <w:left w:val="single" w:color="auto" w:sz="4" w:space="0"/>
+            <w:bottom w:val="single" w:color="auto" w:sz="4" w:space="0"/>
+            <w:right w:val="single" w:color="auto" w:sz="4" w:space="0"/>
+            <w:insideH w:val="single" w:color="auto" w:sz="4" w:space="0"/>
+            <w:insideV w:val="single" w:color="auto" w:sz="4" w:space="0"/>
+          </w:tblBorders>
+          <w:tblLayout w:type="fixed"/>
+          <w:tblCellMar>
+            <w:left w:w="108" w:type="dxa"/>
+            <w:right w:w="108" w:type="dxa"/>
+          </w:tblCellMar>
+        </w:tblPrEx>
+        <w:trPr>
+          <w:trHeight w:val="223" w:hRule="atLeast"/>
+        </w:trPr>
+        <w:tc>
+          <w:tcPr>
+            <w:tcW w:w="1176" w:type="dxa"/>
+            <w:shd w:val="clear" w:color="auto" w:fill="BDD6EE" w:themeFill="accent1" w:themeFillTint="66"/>
+          </w:tcPr>
+          <w:p>
+            <w:pPr>
+              <w:rPr>
+                <w:b w:val="0"/>
+                <w:bCs w:val="0"/>
+                <w:vertAlign w:val="baseline"/>
+                <w:lang w:val="en-GB"/>
+              </w:rPr>
+            </w:pPr>
+            <w:r>
+              <w:rPr>
+                <w:b w:val="0"/>
+                <w:bCs w:val="0"/>
+                <w:vertAlign w:val="baseline"/>
+                <w:lang w:val="en-GB"/>
+              </w:rPr>
+              <w:t xml:space="preserve">Books </w:t>
+            </w:r>
+          </w:p>
+        </w:tc>
+        <w:tc>
+          <w:tcPr>
+            <w:tcW w:w="1881" w:type="dxa"/>
+            <w:shd w:val="clear" w:color="auto" w:fill="BDD6EE" w:themeFill="accent1" w:themeFillTint="66"/>
+          </w:tcPr>
+          <w:p>
+            <w:pPr>
+              <w:rPr>
+                <w:b w:val="0"/>
+                <w:bCs w:val="0"/>
+                <w:vertAlign w:val="baseline"/>
+                <w:lang w:val="en-GB"/>
+              </w:rPr>
+            </w:pPr>
+            <w:r>
+              <w:rPr>
+                <w:b w:val="0"/>
+                <w:bCs w:val="0"/>
+                <w:vertAlign w:val="baseline"/>
+                <w:lang w:val="en-GB"/>
+              </w:rPr>
+              <w:t>Character</w:t>
+            </w:r>
+          </w:p>
+        </w:tc>
+        <w:tc>
+          <w:tcPr>
+            <w:tcW w:w="1637" w:type="dxa"/>
+            <w:shd w:val="clear" w:color="auto" w:fill="BDD6EE" w:themeFill="accent1" w:themeFillTint="66"/>
+          </w:tcPr>
+          <w:p>
+            <w:pPr>
+              <w:rPr>
+                <w:b w:val="0"/>
+                <w:bCs w:val="0"/>
+                <w:vertAlign w:val="baseline"/>
+                <w:lang w:val="en-GB"/>
+              </w:rPr>
+            </w:pPr>
+            <w:r>
+              <w:rPr>
+                <w:b w:val="0"/>
+                <w:bCs w:val="0"/>
+                <w:vertAlign w:val="baseline"/>
+                <w:lang w:val="en-GB"/>
+              </w:rPr>
+              <w:t>Protagonist</w:t>
+            </w:r>
+          </w:p>
+        </w:tc>
+        <w:tc>
+          <w:tcPr>
+            <w:tcW w:w="3827" w:type="dxa"/>
+            <w:shd w:val="clear" w:color="auto" w:fill="BDD6EE" w:themeFill="accent1" w:themeFillTint="66"/>
+          </w:tcPr>
+          <w:p>
+            <w:pPr>
+              <w:rPr>
+                <w:b w:val="0"/>
+                <w:bCs w:val="0"/>
+                <w:vertAlign w:val="baseline"/>
+                <w:lang w:val="en-GB"/>
+              </w:rPr>
+            </w:pPr>
+            <w:r>
+              <w:rPr>
+                <w:b w:val="0"/>
+                <w:bCs w:val="0"/>
+                <w:vertAlign w:val="baseline"/>
+                <w:lang w:val="en-GB"/>
+              </w:rPr>
+              <w:t>Loud, childlike, conflicting</w:t>
+            </w:r>
+          </w:p>
+        </w:tc>
+      </w:tr>
+      <w:tr>
+        <w:tblPrEx>
+          <w:tblBorders>
+            <w:top w:val="single" w:color="auto" w:sz="4" w:space="0"/>
+            <w:left w:val="single" w:color="auto" w:sz="4" w:space="0"/>
+            <w:bottom w:val="single" w:color="auto" w:sz="4" w:space="0"/>
+            <w:right w:val="single" w:color="auto" w:sz="4" w:space="0"/>
+            <w:insideH w:val="single" w:color="auto" w:sz="4" w:space="0"/>
+            <w:insideV w:val="single" w:color="auto" w:sz="4" w:space="0"/>
+          </w:tblBorders>
+          <w:tblLayout w:type="fixed"/>
+          <w:tblCellMar>
+            <w:left w:w="108" w:type="dxa"/>
+            <w:right w:w="108" w:type="dxa"/>
+          </w:tblCellMar>
+        </w:tblPrEx>
+        <w:trPr>
+          <w:trHeight w:val="255" w:hRule="atLeast"/>
+        </w:trPr>
+        <w:tc>
+          <w:tcPr>
+            <w:tcW w:w="1176" w:type="dxa"/>
+            <w:shd w:val="clear" w:color="auto" w:fill="BDD6EE" w:themeFill="accent1" w:themeFillTint="66"/>
+          </w:tcPr>
+          <w:p>
+            <w:pPr>
+              <w:rPr>
+                <w:b w:val="0"/>
+                <w:bCs w:val="0"/>
+                <w:vertAlign w:val="baseline"/>
+                <w:lang w:val="en-GB"/>
+              </w:rPr>
+            </w:pPr>
+            <w:r>
+              <w:rPr>
+                <w:b w:val="0"/>
+                <w:bCs w:val="0"/>
+                <w:vertAlign w:val="baseline"/>
+                <w:lang w:val="en-GB"/>
+              </w:rPr>
+              <w:t xml:space="preserve">Book </w:t>
+            </w:r>
+          </w:p>
+        </w:tc>
+        <w:tc>
+          <w:tcPr>
+            <w:tcW w:w="1881" w:type="dxa"/>
+            <w:shd w:val="clear" w:color="auto" w:fill="BDD6EE" w:themeFill="accent1" w:themeFillTint="66"/>
+            <w:textDirection w:val="lrTb"/>
+            <w:vAlign w:val="top"/>
+          </w:tcPr>
+          <w:p>
+            <w:pPr>
+              <w:rPr>
+                <w:b w:val="0"/>
+                <w:bCs w:val="0"/>
+                <w:vertAlign w:val="baseline"/>
+                <w:lang w:val="en-GB"/>
+              </w:rPr>
+            </w:pPr>
+            <w:r>
+              <w:rPr>
+                <w:b w:val="0"/>
+                <w:bCs w:val="0"/>
+                <w:vertAlign w:val="baseline"/>
+                <w:lang w:val="en-GB"/>
+              </w:rPr>
+              <w:t>Character</w:t>
+            </w:r>
+          </w:p>
+        </w:tc>
+        <w:tc>
+          <w:tcPr>
+            <w:tcW w:w="1637" w:type="dxa"/>
+            <w:shd w:val="clear" w:color="auto" w:fill="BDD6EE" w:themeFill="accent1" w:themeFillTint="66"/>
+          </w:tcPr>
+          <w:p>
+            <w:pPr>
+              <w:rPr>
+                <w:b w:val="0"/>
+                <w:bCs w:val="0"/>
+                <w:vertAlign w:val="baseline"/>
+                <w:lang w:val="en-GB"/>
+              </w:rPr>
+            </w:pPr>
+            <w:r>
+              <w:rPr>
+                <w:b w:val="0"/>
+                <w:bCs w:val="0"/>
+                <w:vertAlign w:val="baseline"/>
+                <w:lang w:val="en-GB"/>
+              </w:rPr>
+              <w:t>Protagonist</w:t>
+            </w:r>
+          </w:p>
+        </w:tc>
+        <w:tc>
+          <w:tcPr>
+            <w:tcW w:w="3827" w:type="dxa"/>
+            <w:shd w:val="clear" w:color="auto" w:fill="BDD6EE" w:themeFill="accent1" w:themeFillTint="66"/>
+          </w:tcPr>
+          <w:p>
+            <w:pPr>
+              <w:rPr>
+                <w:b w:val="0"/>
+                <w:bCs w:val="0"/>
+                <w:vertAlign w:val="baseline"/>
+                <w:lang w:val="en-GB"/>
+              </w:rPr>
+            </w:pPr>
+            <w:r>
+              <w:rPr>
+                <w:b w:val="0"/>
+                <w:bCs w:val="0"/>
+                <w:vertAlign w:val="baseline"/>
+                <w:lang w:val="en-GB"/>
+              </w:rPr>
+              <w:t>Mad, broken, paranoid</w:t>
+            </w:r>
+          </w:p>
+        </w:tc>
+      </w:tr>
+      <w:tr>
+        <w:tblPrEx>
+          <w:tblBorders>
+            <w:top w:val="single" w:color="auto" w:sz="4" w:space="0"/>
+            <w:left w:val="single" w:color="auto" w:sz="4" w:space="0"/>
+            <w:bottom w:val="single" w:color="auto" w:sz="4" w:space="0"/>
+            <w:right w:val="single" w:color="auto" w:sz="4" w:space="0"/>
+            <w:insideH w:val="single" w:color="auto" w:sz="4" w:space="0"/>
+            <w:insideV w:val="single" w:color="auto" w:sz="4" w:space="0"/>
+          </w:tblBorders>
+          <w:tblLayout w:type="fixed"/>
+          <w:tblCellMar>
+            <w:left w:w="108" w:type="dxa"/>
+            <w:right w:w="108" w:type="dxa"/>
+          </w:tblCellMar>
+        </w:tblPrEx>
+        <w:trPr>
+          <w:trHeight w:val="255" w:hRule="atLeast"/>
+        </w:trPr>
+        <w:tc>
+          <w:tcPr>
+            <w:tcW w:w="1176" w:type="dxa"/>
+            <w:shd w:val="clear" w:color="auto" w:fill="BDD6EE" w:themeFill="accent1" w:themeFillTint="66"/>
+          </w:tcPr>
+          <w:p>
+            <w:pPr>
+              <w:rPr>
+                <w:b w:val="0"/>
+                <w:bCs w:val="0"/>
+                <w:vertAlign w:val="baseline"/>
+                <w:lang w:val="en-GB"/>
+              </w:rPr>
+            </w:pPr>
+            <w:r>
+              <w:rPr>
+                <w:b w:val="0"/>
+                <w:bCs w:val="0"/>
+                <w:vertAlign w:val="baseline"/>
+                <w:lang w:val="en-GB"/>
+              </w:rPr>
+              <w:t xml:space="preserve">Painting </w:t>
+            </w:r>
+          </w:p>
+        </w:tc>
+        <w:tc>
+          <w:tcPr>
+            <w:tcW w:w="1881" w:type="dxa"/>
+            <w:shd w:val="clear" w:color="auto" w:fill="BDD6EE" w:themeFill="accent1" w:themeFillTint="66"/>
+            <w:textDirection w:val="lrTb"/>
+            <w:vAlign w:val="top"/>
+          </w:tcPr>
+          <w:p>
+            <w:pPr>
+              <w:rPr>
+                <w:b w:val="0"/>
+                <w:bCs w:val="0"/>
+                <w:vertAlign w:val="baseline"/>
+                <w:lang w:val="en-GB"/>
+              </w:rPr>
+            </w:pPr>
+            <w:r>
+              <w:rPr>
+                <w:b w:val="0"/>
+                <w:bCs w:val="0"/>
+                <w:vertAlign w:val="baseline"/>
+                <w:lang w:val="en-GB"/>
+              </w:rPr>
+              <w:t>Character</w:t>
+            </w:r>
+          </w:p>
+        </w:tc>
+        <w:tc>
+          <w:tcPr>
+            <w:tcW w:w="1637" w:type="dxa"/>
+            <w:shd w:val="clear" w:color="auto" w:fill="BDD6EE" w:themeFill="accent1" w:themeFillTint="66"/>
+          </w:tcPr>
+          <w:p>
+            <w:pPr>
+              <w:rPr>
+                <w:b w:val="0"/>
+                <w:bCs w:val="0"/>
+                <w:vertAlign w:val="baseline"/>
+                <w:lang w:val="en-GB"/>
+              </w:rPr>
+            </w:pPr>
+            <w:r>
+              <w:rPr>
+                <w:b w:val="0"/>
+                <w:bCs w:val="0"/>
+                <w:vertAlign w:val="baseline"/>
+                <w:lang w:val="en-GB"/>
+              </w:rPr>
+              <w:t>Antagonist</w:t>
+            </w:r>
+          </w:p>
+        </w:tc>
+        <w:tc>
+          <w:tcPr>
+            <w:tcW w:w="3827" w:type="dxa"/>
+            <w:shd w:val="clear" w:color="auto" w:fill="BDD6EE" w:themeFill="accent1" w:themeFillTint="66"/>
+          </w:tcPr>
+          <w:p>
+            <w:pPr>
+              <w:rPr>
+                <w:b w:val="0"/>
+                <w:bCs w:val="0"/>
+                <w:vertAlign w:val="baseline"/>
+                <w:lang w:val="en-GB"/>
+              </w:rPr>
+            </w:pPr>
+            <w:r>
+              <w:rPr>
+                <w:b w:val="0"/>
+                <w:bCs w:val="0"/>
+                <w:vertAlign w:val="baseline"/>
+                <w:lang w:val="en-GB"/>
+              </w:rPr>
+              <w:t>Sad, torn, lovelorn</w:t>
+            </w:r>
+          </w:p>
+        </w:tc>
+      </w:tr>
+      <w:tr>
+        <w:tblPrEx>
+          <w:tblBorders>
+            <w:top w:val="single" w:color="auto" w:sz="4" w:space="0"/>
+            <w:left w:val="single" w:color="auto" w:sz="4" w:space="0"/>
+            <w:bottom w:val="single" w:color="auto" w:sz="4" w:space="0"/>
+            <w:right w:val="single" w:color="auto" w:sz="4" w:space="0"/>
+            <w:insideH w:val="single" w:color="auto" w:sz="4" w:space="0"/>
+            <w:insideV w:val="single" w:color="auto" w:sz="4" w:space="0"/>
+          </w:tblBorders>
+          <w:tblLayout w:type="fixed"/>
+          <w:tblCellMar>
+            <w:left w:w="108" w:type="dxa"/>
+            <w:right w:w="108" w:type="dxa"/>
+          </w:tblCellMar>
+        </w:tblPrEx>
+        <w:trPr>
+          <w:trHeight w:val="233" w:hRule="atLeast"/>
+        </w:trPr>
+        <w:tc>
+          <w:tcPr>
+            <w:tcW w:w="1176" w:type="dxa"/>
+            <w:shd w:val="clear" w:color="auto" w:fill="C5E0B3" w:themeFill="accent6" w:themeFillTint="66"/>
+          </w:tcPr>
+          <w:p>
+            <w:pPr>
+              <w:rPr>
+                <w:b w:val="0"/>
+                <w:bCs w:val="0"/>
+                <w:vertAlign w:val="baseline"/>
+                <w:lang w:val="en-GB"/>
+              </w:rPr>
+            </w:pPr>
+            <w:r>
+              <w:rPr>
+                <w:b w:val="0"/>
+                <w:bCs w:val="0"/>
+                <w:vertAlign w:val="baseline"/>
+                <w:lang w:val="en-GB"/>
+              </w:rPr>
+              <w:t xml:space="preserve">Axe </w:t>
+            </w:r>
+          </w:p>
+        </w:tc>
+        <w:tc>
+          <w:tcPr>
+            <w:tcW w:w="1881" w:type="dxa"/>
+            <w:shd w:val="clear" w:color="auto" w:fill="C5E0B3" w:themeFill="accent6" w:themeFillTint="66"/>
+            <w:textDirection w:val="lrTb"/>
+            <w:vAlign w:val="top"/>
+          </w:tcPr>
+          <w:p>
+            <w:pPr>
+              <w:rPr>
+                <w:b w:val="0"/>
+                <w:bCs w:val="0"/>
+                <w:vertAlign w:val="baseline"/>
+                <w:lang w:val="en-GB"/>
+              </w:rPr>
+            </w:pPr>
+            <w:r>
+              <w:rPr>
+                <w:b w:val="0"/>
+                <w:bCs w:val="0"/>
+                <w:vertAlign w:val="baseline"/>
+                <w:lang w:val="en-GB"/>
+              </w:rPr>
+              <w:t>Character</w:t>
+            </w:r>
+          </w:p>
+        </w:tc>
+        <w:tc>
+          <w:tcPr>
+            <w:tcW w:w="1637" w:type="dxa"/>
+            <w:shd w:val="clear" w:color="auto" w:fill="C5E0B3" w:themeFill="accent6" w:themeFillTint="66"/>
+          </w:tcPr>
+          <w:p>
+            <w:pPr>
+              <w:rPr>
+                <w:b w:val="0"/>
+                <w:bCs w:val="0"/>
+                <w:vertAlign w:val="baseline"/>
+                <w:lang w:val="en-GB"/>
+              </w:rPr>
+            </w:pPr>
+            <w:r>
+              <w:rPr>
+                <w:b w:val="0"/>
+                <w:bCs w:val="0"/>
+                <w:vertAlign w:val="baseline"/>
+                <w:lang w:val="en-GB"/>
+              </w:rPr>
+              <w:t>Protagonist</w:t>
+            </w:r>
+          </w:p>
+        </w:tc>
+        <w:tc>
+          <w:tcPr>
+            <w:tcW w:w="3827" w:type="dxa"/>
+            <w:shd w:val="clear" w:color="auto" w:fill="C5E0B3" w:themeFill="accent6" w:themeFillTint="66"/>
+          </w:tcPr>
+          <w:p>
+            <w:pPr>
+              <w:rPr>
+                <w:b w:val="0"/>
+                <w:bCs w:val="0"/>
+                <w:vertAlign w:val="baseline"/>
+                <w:lang w:val="en-GB"/>
+              </w:rPr>
+            </w:pPr>
+            <w:r>
+              <w:rPr>
+                <w:b w:val="0"/>
+                <w:bCs w:val="0"/>
+                <w:vertAlign w:val="baseline"/>
+                <w:lang w:val="en-GB"/>
+              </w:rPr>
+              <w:t>Manly, sorrowful, quiet</w:t>
+            </w:r>
+          </w:p>
+        </w:tc>
+      </w:tr>
+      <w:tr>
+        <w:tblPrEx>
+          <w:tblBorders>
+            <w:top w:val="single" w:color="auto" w:sz="4" w:space="0"/>
+            <w:left w:val="single" w:color="auto" w:sz="4" w:space="0"/>
+            <w:bottom w:val="single" w:color="auto" w:sz="4" w:space="0"/>
+            <w:right w:val="single" w:color="auto" w:sz="4" w:space="0"/>
+            <w:insideH w:val="single" w:color="auto" w:sz="4" w:space="0"/>
+            <w:insideV w:val="single" w:color="auto" w:sz="4" w:space="0"/>
+          </w:tblBorders>
+          <w:tblLayout w:type="fixed"/>
+          <w:tblCellMar>
+            <w:left w:w="108" w:type="dxa"/>
+            <w:right w:w="108" w:type="dxa"/>
+          </w:tblCellMar>
+        </w:tblPrEx>
+        <w:trPr>
+          <w:trHeight w:val="255" w:hRule="atLeast"/>
+        </w:trPr>
+        <w:tc>
+          <w:tcPr>
+            <w:tcW w:w="1176" w:type="dxa"/>
+            <w:shd w:val="clear" w:color="auto" w:fill="C5E0B3" w:themeFill="accent6" w:themeFillTint="66"/>
+          </w:tcPr>
+          <w:p>
+            <w:pPr>
+              <w:rPr>
+                <w:b w:val="0"/>
+                <w:bCs w:val="0"/>
+                <w:vertAlign w:val="baseline"/>
+                <w:lang w:val="en-GB"/>
+              </w:rPr>
+            </w:pPr>
+            <w:r>
+              <w:rPr>
+                <w:b w:val="0"/>
+                <w:bCs w:val="0"/>
+                <w:vertAlign w:val="baseline"/>
+                <w:lang w:val="en-GB"/>
+              </w:rPr>
+              <w:t xml:space="preserve">Chair </w:t>
+            </w:r>
+          </w:p>
+        </w:tc>
+        <w:tc>
+          <w:tcPr>
+            <w:tcW w:w="1881" w:type="dxa"/>
+            <w:shd w:val="clear" w:color="auto" w:fill="C5E0B3" w:themeFill="accent6" w:themeFillTint="66"/>
+            <w:textDirection w:val="lrTb"/>
+            <w:vAlign w:val="top"/>
+          </w:tcPr>
+          <w:p>
+            <w:pPr>
+              <w:rPr>
+                <w:b w:val="0"/>
+                <w:bCs w:val="0"/>
+                <w:vertAlign w:val="baseline"/>
+                <w:lang w:val="en-GB"/>
+              </w:rPr>
+            </w:pPr>
+            <w:r>
+              <w:rPr>
+                <w:b w:val="0"/>
+                <w:bCs w:val="0"/>
+                <w:vertAlign w:val="baseline"/>
+                <w:lang w:val="en-GB"/>
+              </w:rPr>
+              <w:t>Character</w:t>
+            </w:r>
+          </w:p>
+        </w:tc>
+        <w:tc>
+          <w:tcPr>
+            <w:tcW w:w="1637" w:type="dxa"/>
+            <w:shd w:val="clear" w:color="auto" w:fill="C5E0B3" w:themeFill="accent6" w:themeFillTint="66"/>
+          </w:tcPr>
+          <w:p>
+            <w:pPr>
+              <w:rPr>
+                <w:b w:val="0"/>
+                <w:bCs w:val="0"/>
+                <w:vertAlign w:val="baseline"/>
+                <w:lang w:val="en-GB"/>
+              </w:rPr>
+            </w:pPr>
+            <w:r>
+              <w:rPr>
+                <w:b w:val="0"/>
+                <w:bCs w:val="0"/>
+                <w:vertAlign w:val="baseline"/>
+                <w:lang w:val="en-GB"/>
+              </w:rPr>
+              <w:t>Protagonist</w:t>
+            </w:r>
+          </w:p>
+        </w:tc>
+        <w:tc>
+          <w:tcPr>
+            <w:tcW w:w="3827" w:type="dxa"/>
+            <w:shd w:val="clear" w:color="auto" w:fill="C5E0B3" w:themeFill="accent6" w:themeFillTint="66"/>
+          </w:tcPr>
+          <w:p>
+            <w:pPr>
+              <w:rPr>
+                <w:b w:val="0"/>
+                <w:bCs w:val="0"/>
+                <w:vertAlign w:val="baseline"/>
+                <w:lang w:val="en-GB"/>
+              </w:rPr>
+            </w:pPr>
+            <w:r>
+              <w:rPr>
+                <w:b w:val="0"/>
+                <w:bCs w:val="0"/>
+                <w:vertAlign w:val="baseline"/>
+                <w:lang w:val="en-GB"/>
+              </w:rPr>
+              <w:t>Confused, old, friendly</w:t>
+            </w:r>
+          </w:p>
+        </w:tc>
+      </w:tr>
+      <w:tr>
+        <w:tblPrEx>
+          <w:tblBorders>
+            <w:top w:val="single" w:color="auto" w:sz="4" w:space="0"/>
+            <w:left w:val="single" w:color="auto" w:sz="4" w:space="0"/>
+            <w:bottom w:val="single" w:color="auto" w:sz="4" w:space="0"/>
+            <w:right w:val="single" w:color="auto" w:sz="4" w:space="0"/>
+            <w:insideH w:val="single" w:color="auto" w:sz="4" w:space="0"/>
+            <w:insideV w:val="single" w:color="auto" w:sz="4" w:space="0"/>
+          </w:tblBorders>
+          <w:tblLayout w:type="fixed"/>
+          <w:tblCellMar>
+            <w:left w:w="108" w:type="dxa"/>
+            <w:right w:w="108" w:type="dxa"/>
+          </w:tblCellMar>
+        </w:tblPrEx>
+        <w:trPr>
+          <w:trHeight w:val="255" w:hRule="atLeast"/>
+        </w:trPr>
+        <w:tc>
+          <w:tcPr>
+            <w:tcW w:w="1176" w:type="dxa"/>
+            <w:shd w:val="clear" w:color="auto" w:fill="C5E0B3" w:themeFill="accent6" w:themeFillTint="66"/>
+          </w:tcPr>
+          <w:p>
+            <w:pPr>
+              <w:rPr>
+                <w:b w:val="0"/>
+                <w:bCs w:val="0"/>
+                <w:vertAlign w:val="baseline"/>
+                <w:lang w:val="en-GB"/>
+              </w:rPr>
+            </w:pPr>
+            <w:r>
+              <w:rPr>
+                <w:b w:val="0"/>
+                <w:bCs w:val="0"/>
+                <w:vertAlign w:val="baseline"/>
+                <w:lang w:val="en-GB"/>
+              </w:rPr>
+              <w:t xml:space="preserve">Logs </w:t>
+            </w:r>
+          </w:p>
+        </w:tc>
+        <w:tc>
+          <w:tcPr>
+            <w:tcW w:w="1881" w:type="dxa"/>
+            <w:shd w:val="clear" w:color="auto" w:fill="C5E0B3" w:themeFill="accent6" w:themeFillTint="66"/>
+            <w:textDirection w:val="lrTb"/>
+            <w:vAlign w:val="top"/>
+          </w:tcPr>
+          <w:p>
+            <w:pPr>
+              <w:rPr>
+                <w:b w:val="0"/>
+                <w:bCs w:val="0"/>
+                <w:vertAlign w:val="baseline"/>
+                <w:lang w:val="en-GB"/>
+              </w:rPr>
+            </w:pPr>
+            <w:r>
+              <w:rPr>
+                <w:b w:val="0"/>
+                <w:bCs w:val="0"/>
+                <w:vertAlign w:val="baseline"/>
+                <w:lang w:val="en-GB"/>
+              </w:rPr>
+              <w:t>Character</w:t>
+            </w:r>
+          </w:p>
+        </w:tc>
+        <w:tc>
+          <w:tcPr>
+            <w:tcW w:w="1637" w:type="dxa"/>
+            <w:shd w:val="clear" w:color="auto" w:fill="C5E0B3" w:themeFill="accent6" w:themeFillTint="66"/>
+          </w:tcPr>
+          <w:p>
+            <w:pPr>
+              <w:rPr>
+                <w:b w:val="0"/>
+                <w:bCs w:val="0"/>
+                <w:vertAlign w:val="baseline"/>
+                <w:lang w:val="en-GB"/>
+              </w:rPr>
+            </w:pPr>
+            <w:r>
+              <w:rPr>
+                <w:b w:val="0"/>
+                <w:bCs w:val="0"/>
+                <w:vertAlign w:val="baseline"/>
+                <w:lang w:val="en-GB"/>
+              </w:rPr>
+              <w:t>Antagonist</w:t>
+            </w:r>
+          </w:p>
+        </w:tc>
+        <w:tc>
+          <w:tcPr>
+            <w:tcW w:w="3827" w:type="dxa"/>
+            <w:shd w:val="clear" w:color="auto" w:fill="C5E0B3" w:themeFill="accent6" w:themeFillTint="66"/>
+          </w:tcPr>
+          <w:p>
+            <w:pPr>
+              <w:rPr>
+                <w:b w:val="0"/>
+                <w:bCs w:val="0"/>
+                <w:vertAlign w:val="baseline"/>
+                <w:lang w:val="en-GB"/>
+              </w:rPr>
+            </w:pPr>
+            <w:r>
+              <w:rPr>
+                <w:b w:val="0"/>
+                <w:bCs w:val="0"/>
+                <w:vertAlign w:val="baseline"/>
+                <w:lang w:val="en-GB"/>
+              </w:rPr>
+              <w:t>Angry, spiteful, scared</w:t>
+            </w:r>
+          </w:p>
+        </w:tc>
+      </w:tr>
+    </w:tbl>
+    <w:p>
+      <w:pPr>
+        <w:rPr>
+          <w:b w:val="0"/>
+          <w:bCs w:val="0"/>
+          <w:vertAlign w:val="baseline"/>
+          <w:lang w:val="en-GB"/>
+        </w:rPr>
+      </w:pPr>
+    </w:p>
+    <w:p>
+      <w:pPr>
+        <w:shd w:val="clear" w:fill="FFE599" w:themeFill="accent4" w:themeFillTint="66"/>
+        <w:jc w:val="center"/>
+        <w:rPr>
+          <w:b w:val="0"/>
+          <w:bCs w:val="0"/>
+          <w:vertAlign w:val="baseline"/>
+          <w:lang w:val="en-GB"/>
+        </w:rPr>
+      </w:pPr>
+      <w:r>
+        <w:rPr>
+          <w:b w:val="0"/>
+          <w:bCs w:val="0"/>
+          <w:vertAlign w:val="baseline"/>
+          <w:lang w:val="en-GB"/>
+        </w:rPr>
+        <w:t>Window Area</w:t>
+      </w:r>
+    </w:p>
+    <w:p>
+      <w:pPr>
+        <w:shd w:val="clear" w:fill="BDD6EE" w:themeFill="accent1" w:themeFillTint="66"/>
+        <w:jc w:val="center"/>
+        <w:rPr>
+          <w:b w:val="0"/>
+          <w:bCs w:val="0"/>
+          <w:vertAlign w:val="baseline"/>
+          <w:lang w:val="en-GB"/>
+        </w:rPr>
+      </w:pPr>
+      <w:r>
+        <w:rPr>
+          <w:b w:val="0"/>
+          <w:bCs w:val="0"/>
+          <w:vertAlign w:val="baseline"/>
+          <w:lang w:val="en-GB"/>
+        </w:rPr>
+        <w:t>Book Area</w:t>
+      </w:r>
+    </w:p>
+    <w:p>
+      <w:pPr>
+        <w:shd w:val="clear" w:fill="C5E0B3" w:themeFill="accent6" w:themeFillTint="66"/>
+        <w:jc w:val="center"/>
+        <w:rPr>
+          <w:b w:val="0"/>
+          <w:bCs w:val="0"/>
+          <w:vertAlign w:val="baseline"/>
+          <w:lang w:val="en-GB"/>
+        </w:rPr>
+      </w:pPr>
+      <w:r>
+        <w:rPr>
+          <w:b w:val="0"/>
+          <w:bCs w:val="0"/>
+          <w:vertAlign w:val="baseline"/>
+          <w:lang w:val="en-GB"/>
+        </w:rPr>
+        <w:t>Fireplace Area</w:t>
+      </w:r>
+    </w:p>
+    <w:p>
+      <w:pPr>
+        <w:rPr>
+          <w:b w:val="0"/>
+          <w:bCs w:val="0"/>
+          <w:vertAlign w:val="baseline"/>
+          <w:lang w:val="en-GB"/>
+        </w:rPr>
+      </w:pPr>
+    </w:p>
+    <w:p>
+      <w:pPr>
+        <w:rPr>
+          <w:b/>
+          <w:bCs/>
+          <w:u w:val="single"/>
+          <w:vertAlign w:val="baseline"/>
+          <w:lang w:val="en-GB"/>
+        </w:rPr>
+      </w:pPr>
+      <w:r>
+        <w:rPr>
+          <w:b/>
+          <w:bCs/>
+          <w:u w:val="single"/>
           <w:vertAlign w:val="baseline"/>
           <w:lang w:val="en-GB"/>
         </w:rPr>
@@ -824,16 +2514,18 @@
     <w:p>
       <w:pPr>
         <w:rPr>
-          <w:b w:val="0"/>
-          <w:bCs w:val="0"/>
-          <w:vertAlign w:val="baseline"/>
-          <w:lang w:val="en-GB"/>
-        </w:rPr>
-      </w:pPr>
-      <w:r>
-        <w:rPr>
-          <w:b w:val="0"/>
-          <w:bCs w:val="0"/>
+          <w:b/>
+          <w:bCs/>
+          <w:u w:val="single"/>
+          <w:vertAlign w:val="baseline"/>
+          <w:lang w:val="en-GB"/>
+        </w:rPr>
+      </w:pPr>
+      <w:r>
+        <w:rPr>
+          <w:b/>
+          <w:bCs/>
+          <w:u w:val="single"/>
           <w:vertAlign w:val="baseline"/>
           <w:lang w:val="en-GB"/>
         </w:rPr>
@@ -853,35 +2545,6 @@
     <w:p>
       <w:pPr>
         <w:rPr>
-          <w:b w:val="0"/>
-          <w:bCs w:val="0"/>
-          <w:vertAlign w:val="baseline"/>
-          <w:lang w:val="en-GB"/>
-        </w:rPr>
-      </w:pPr>
-      <w:r>
-        <w:rPr>
-          <w:b w:val="0"/>
-          <w:bCs w:val="0"/>
-          <w:vertAlign w:val="baseline"/>
-          <w:lang w:val="en-GB"/>
-        </w:rPr>
-        <w:t xml:space="preserve">Desk starts talking to you. You look around, can talk to various items. </w:t>
-      </w:r>
-    </w:p>
-    <w:p>
-      <w:pPr>
-        <w:rPr>
-          <w:b w:val="0"/>
-          <w:bCs w:val="0"/>
-          <w:vertAlign w:val="baseline"/>
-          <w:lang w:val="en-GB"/>
-        </w:rPr>
-      </w:pPr>
-    </w:p>
-    <w:p>
-      <w:pPr>
-        <w:rPr>
           <w:rFonts w:hint="default"/>
           <w:b w:val="0"/>
           <w:bCs w:val="0"/>
@@ -896,7 +2559,7 @@
           <w:vertAlign w:val="baseline"/>
           <w:lang w:val="en-GB"/>
         </w:rPr>
-        <w:t>Talk to chair/painting/book, they won</w:t>
+        <w:t>Wake up to hear two voices, turns out it</w:t>
       </w:r>
       <w:r>
         <w:rPr>
@@ -906,7 +2569,7 @@
           <w:vertAlign w:val="baseline"/>
           <w:lang w:val="en-GB"/>
         </w:rPr>
-        <w:t xml:space="preserve">’t respond to you. Speak to bookshelf to find the scissors destroyed the book. Talk to the scissors to find out why the book was destroyed. Scissors mad at axe for destroying chair. </w:t>
+        <w:t>’s the pen and the candle. The pen is asking what’s going on, and the candle is saying she’s back. The pen says he’s misremembering, but the candle says he knows what he can see. You realise that the potion has had an effect, and ask the candle who it’s talking about, but the candle can’t remember. The pen says that candle can’t remember things that happened, and gets muddled easily. Pen also says that it can’t see so the candle is it’s eyes. The pen says that she is the first person to come here for years, that all the items in the room have been disused and lonely since Rumpelstiltskin started living here. You ask what happened, but they don’t know, they tell you that the man who used to live here left, but not before destroying his prized possessions- his favourite book, a painting, and a chair.</w:t>
       </w:r>
     </w:p>
     <w:p>
@@ -924,8 +2587,8 @@
       <w:pPr>
         <w:rPr>
           <w:rFonts w:hint="default"/>
-          <w:b w:val="0"/>
-          <w:bCs w:val="0"/>
+          <w:b/>
+          <w:bCs/>
           <w:vertAlign w:val="baseline"/>
           <w:lang w:val="en-GB"/>
         </w:rPr>
@@ -933,20 +2596,20 @@
       <w:r>
         <w:rPr>
           <w:rFonts w:hint="default"/>
-          <w:b w:val="0"/>
-          <w:bCs w:val="0"/>
-          <w:vertAlign w:val="baseline"/>
-          <w:lang w:val="en-GB"/>
-        </w:rPr>
-        <w:t>Speak to axe, he won’t talk. Speak to logs. Logs are rude and uncouth. Go back to scissors or knife to find the logs have been hateful towards the axe for what it did. Put logs on fire. Axe happy. Axe says it was used to destroy the chair.</w:t>
+          <w:b/>
+          <w:bCs/>
+          <w:vertAlign w:val="baseline"/>
+          <w:lang w:val="en-GB"/>
+        </w:rPr>
+        <w:t>Path 1: The Painting and the Knife I</w:t>
       </w:r>
     </w:p>
     <w:p>
       <w:pPr>
         <w:rPr>
           <w:rFonts w:hint="default"/>
-          <w:b w:val="0"/>
-          <w:bCs w:val="0"/>
+          <w:b/>
+          <w:bCs/>
           <w:vertAlign w:val="baseline"/>
           <w:lang w:val="en-GB"/>
         </w:rPr>
@@ -970,20 +2633,190 @@
           <w:vertAlign w:val="baseline"/>
           <w:lang w:val="en-GB"/>
         </w:rPr>
-        <w:t>Speak to knife, knife crying over painting. Speak to key/desk/chest to find knife is a pacifist, didn’t want to hurt painting. Ask how painting could be helped.</w:t>
-      </w:r>
-      <w:bookmarkStart w:id="0" w:name="_GoBack"/>
-      <w:bookmarkEnd w:id="0"/>
-    </w:p>
-    <w:p>
-      <w:pPr>
-        <w:rPr>
-          <w:b w:val="0"/>
-          <w:bCs w:val="0"/>
-          <w:vertAlign w:val="baseline"/>
-          <w:lang w:val="en-GB"/>
-        </w:rPr>
-      </w:pPr>
+        <w:t>If you speak to the knife about the painting, it will claim to know nothing. If you speak to the painting it will whisper and cry about betrayal. The painting will appear to be smudged. If you talk to the candle it will say it couldn’t see what was going on, but that the books saw what happened. The books are confused and forgetful, saying that the knife did it, and the axe, and the desk. If you speak to the axe you can accuse it or ask it. If you accuse it the axe becomes mad and won’t speak to you, but if you ask it, it will say it has it’s own problems to worry about. If you have already burned the logs, the axe will tell you the knife did it. Otherwise if you ask the desk it will insult the knife and the candle, revealing that the knife did it, but it will no longer speak to you. When you confront the knife it will reveal that it was used to smudge and slash the painting, who was it’s best friend, and that he was ashamed to be involved.</w:t>
+      </w:r>
+    </w:p>
+    <w:p>
+      <w:pPr>
+        <w:rPr>
+          <w:rFonts w:hint="default"/>
+          <w:b w:val="0"/>
+          <w:bCs w:val="0"/>
+          <w:vertAlign w:val="baseline"/>
+          <w:lang w:val="en-GB"/>
+        </w:rPr>
+      </w:pPr>
+    </w:p>
+    <w:p>
+      <w:pPr>
+        <w:rPr>
+          <w:rFonts w:hint="default"/>
+          <w:b/>
+          <w:bCs/>
+          <w:vertAlign w:val="baseline"/>
+          <w:lang w:val="en-GB"/>
+        </w:rPr>
+      </w:pPr>
+      <w:r>
+        <w:rPr>
+          <w:rFonts w:hint="default"/>
+          <w:b/>
+          <w:bCs/>
+          <w:vertAlign w:val="baseline"/>
+          <w:lang w:val="en-GB"/>
+        </w:rPr>
+        <w:t>Path 2: The Chair and the Axe I</w:t>
+      </w:r>
+    </w:p>
+    <w:p>
+      <w:pPr>
+        <w:rPr>
+          <w:rFonts w:hint="default"/>
+          <w:b/>
+          <w:bCs/>
+          <w:vertAlign w:val="baseline"/>
+          <w:lang w:val="en-GB"/>
+        </w:rPr>
+      </w:pPr>
+    </w:p>
+    <w:p>
+      <w:pPr>
+        <w:rPr>
+          <w:rFonts w:hint="default"/>
+          <w:b w:val="0"/>
+          <w:bCs w:val="0"/>
+          <w:vertAlign w:val="baseline"/>
+          <w:lang w:val="en-GB"/>
+        </w:rPr>
+      </w:pPr>
+      <w:r>
+        <w:rPr>
+          <w:rFonts w:hint="default"/>
+          <w:b w:val="0"/>
+          <w:bCs w:val="0"/>
+          <w:vertAlign w:val="baseline"/>
+          <w:lang w:val="en-GB"/>
+        </w:rPr>
+        <w:t>Speaking to the chair will yield nothing, the chair will just moan and blubber idiotically. If you ask the axe what happened he’ll say he knows what happened but that he is tormented by the logs every day about it. If you ask the logs they insult you and anger the axe. Speaking to any object in the room will reveal that the logs hate the axe because he killed their friends and family. The candle and the bookcase hate the logs because they are loud and rude, and say they need to be punished. If the player throws them on the fire, they will burn and the axe will be happy. Now if you ask the axe he will say he did it.</w:t>
+      </w:r>
+    </w:p>
+    <w:p>
+      <w:pPr>
+        <w:rPr>
+          <w:rFonts w:hint="default"/>
+          <w:b/>
+          <w:bCs/>
+          <w:vertAlign w:val="baseline"/>
+          <w:lang w:val="en-GB"/>
+        </w:rPr>
+      </w:pPr>
+    </w:p>
+    <w:p>
+      <w:pPr>
+        <w:rPr>
+          <w:rFonts w:hint="default"/>
+          <w:b/>
+          <w:bCs/>
+          <w:vertAlign w:val="baseline"/>
+          <w:lang w:val="en-GB"/>
+        </w:rPr>
+      </w:pPr>
+      <w:r>
+        <w:rPr>
+          <w:rFonts w:hint="default"/>
+          <w:b/>
+          <w:bCs/>
+          <w:vertAlign w:val="baseline"/>
+          <w:lang w:val="en-GB"/>
+        </w:rPr>
+        <w:t>Path 3: The Book and the Pen I</w:t>
+      </w:r>
+    </w:p>
+    <w:p>
+      <w:pPr>
+        <w:rPr>
+          <w:rFonts w:hint="default"/>
+          <w:b w:val="0"/>
+          <w:bCs w:val="0"/>
+          <w:vertAlign w:val="baseline"/>
+          <w:lang w:val="en-GB"/>
+        </w:rPr>
+      </w:pPr>
+      <w:r>
+        <w:rPr>
+          <w:rFonts w:hint="default"/>
+          <w:b w:val="0"/>
+          <w:bCs w:val="0"/>
+          <w:vertAlign w:val="baseline"/>
+          <w:lang w:val="en-GB"/>
+        </w:rPr>
+        <w:t>The book will just mumble random passages from Grimm’s fairy tales. If you ask the books they just cry, and if you ask the bookcase it says the book was the previous owner’s favourite novel. If you speak to the pen he says he was used to draw all over the pages. You can ask the pen if it remember which pages were drawn over, it says it couldn’t see. Asking the candle will reveal that it crossed out all the pages except Rumpelstiltskin.</w:t>
+      </w:r>
+    </w:p>
+    <w:p>
+      <w:pPr>
+        <w:rPr>
+          <w:rFonts w:hint="default"/>
+          <w:b w:val="0"/>
+          <w:bCs w:val="0"/>
+          <w:vertAlign w:val="baseline"/>
+          <w:lang w:val="en-GB"/>
+        </w:rPr>
+      </w:pPr>
+    </w:p>
+    <w:p>
+      <w:pPr>
+        <w:rPr>
+          <w:rFonts w:hint="default"/>
+          <w:b w:val="0"/>
+          <w:bCs w:val="0"/>
+          <w:vertAlign w:val="baseline"/>
+          <w:lang w:val="en-GB"/>
+        </w:rPr>
+      </w:pPr>
+      <w:r>
+        <w:rPr>
+          <w:rFonts w:hint="default"/>
+          <w:b/>
+          <w:bCs/>
+          <w:u w:val="single"/>
+          <w:vertAlign w:val="baseline"/>
+          <w:lang w:val="en-GB"/>
+        </w:rPr>
+        <w:t>Rumpelstiltskin</w:t>
+      </w:r>
+    </w:p>
+    <w:p>
+      <w:pPr>
+        <w:rPr>
+          <w:rFonts w:hint="default"/>
+          <w:b w:val="0"/>
+          <w:bCs w:val="0"/>
+          <w:vertAlign w:val="baseline"/>
+          <w:lang w:val="en-GB"/>
+        </w:rPr>
+      </w:pPr>
+    </w:p>
+    <w:p>
+      <w:pPr>
+        <w:rPr>
+          <w:rFonts w:hint="default"/>
+          <w:b w:val="0"/>
+          <w:bCs w:val="0"/>
+          <w:vertAlign w:val="baseline"/>
+          <w:lang w:val="en-GB"/>
+        </w:rPr>
+      </w:pPr>
+      <w:r>
+        <w:rPr>
+          <w:rFonts w:hint="default"/>
+          <w:b w:val="0"/>
+          <w:bCs w:val="0"/>
+          <w:vertAlign w:val="baseline"/>
+          <w:lang w:val="en-GB"/>
+        </w:rPr>
+        <w:t>Used to be a carpenter, loved by many, and his skill lauded by all in his village. His young wife died during childbirth, and his child, a boy, died soon after. Distraught he sought out any power to bring back his family. Giving up his mind and his body to dark powers, he believes his child will be returned to him. Instead he is cursed with a desire to kidnap pregnant women and steal their unborn children. At first he resists, going to numerous doctors to cure the voices in his head, but eventually he cannot resist any longer, he turns into a monster and destroys everything in his house that could remind him of his former life. His obsession becomes a compulsion, and he kidnaps dozens of women, playing games with them in an attempt to satisfy his need for a son. The villagers move, leaving him isolated and alone with only his thoughts to drive him mad, until a pregnant woman passes through.</w:t>
+      </w:r>
     </w:p>
     <w:sectPr>
       <w:pgSz w:w="11906" w:h="16838"/>
@@ -1282,6 +3115,29 @@
       </w:tblCellMar>
     </w:tblPr>
   </w:style>
+  <w:style w:type="table" w:styleId="4">
+    <w:name w:val="Table Grid"/>
+    <w:basedOn w:val="3"/>
+    <w:uiPriority w:val="0"/>
+    <w:pPr>
+      <w:widowControl w:val="0"/>
+      <w:jc w:val="both"/>
+    </w:pPr>
+    <w:tblPr>
+      <w:tblBorders>
+        <w:top w:val="single" w:color="auto" w:sz="4" w:space="0"/>
+        <w:left w:val="single" w:color="auto" w:sz="4" w:space="0"/>
+        <w:bottom w:val="single" w:color="auto" w:sz="4" w:space="0"/>
+        <w:right w:val="single" w:color="auto" w:sz="4" w:space="0"/>
+        <w:insideH w:val="single" w:color="auto" w:sz="4" w:space="0"/>
+        <w:insideV w:val="single" w:color="auto" w:sz="4" w:space="0"/>
+      </w:tblBorders>
+      <w:tblLayout w:type="fixed"/>
+    </w:tblPr>
+    <w:tcPr>
+      <w:textDirection w:val="lrTb"/>
+    </w:tcPr>
+  </w:style>
 </w:styles>
 </file>
 

</xml_diff>

<commit_message>
Darker Mood and Night 1 & 2 Dialogue
</commit_message>
<xml_diff>
--- a/Design Document.docx
+++ b/Design Document.docx
@@ -4288,6 +4288,38 @@
       <w:pPr>
         <w:rPr>
           <w:rFonts w:hint="default"/>
+          <w:b w:val="0"/>
+          <w:bCs w:val="0"/>
+          <w:vertAlign w:val="baseline"/>
+          <w:lang w:val="en-GB"/>
+        </w:rPr>
+      </w:pPr>
+      <w:r>
+        <w:rPr>
+          <w:rFonts w:hint="default"/>
+          <w:b w:val="0"/>
+          <w:bCs w:val="0"/>
+          <w:vertAlign w:val="baseline"/>
+          <w:lang w:val="en-GB"/>
+        </w:rPr>
+        <w:t>INTRO:</w:t>
+      </w:r>
+    </w:p>
+    <w:p>
+      <w:pPr>
+        <w:rPr>
+          <w:rFonts w:hint="default"/>
+          <w:b w:val="0"/>
+          <w:bCs w:val="0"/>
+          <w:vertAlign w:val="baseline"/>
+          <w:lang w:val="en-GB"/>
+        </w:rPr>
+      </w:pPr>
+    </w:p>
+    <w:p>
+      <w:pPr>
+        <w:rPr>
+          <w:rFonts w:hint="default"/>
           <w:lang w:val="en-GB"/>
         </w:rPr>
       </w:pPr>
@@ -4476,13 +4508,6 @@
           <w:rFonts w:hint="default"/>
           <w:lang w:val="en-GB"/>
         </w:rPr>
-        <w:tab/>
-      </w:r>
-      <w:r>
-        <w:rPr>
-          <w:rFonts w:hint="default"/>
-          <w:lang w:val="en-GB"/>
-        </w:rPr>
         <w:t>On the contrary, you have something I want dearly.</w:t>
       </w:r>
     </w:p>
@@ -4634,13 +4659,6 @@
           <w:rFonts w:hint="default"/>
           <w:lang w:val="en-GB"/>
         </w:rPr>
-        <w:tab/>
-      </w:r>
-      <w:r>
-        <w:rPr>
-          <w:rFonts w:hint="default"/>
-          <w:lang w:val="en-GB"/>
-        </w:rPr>
         <w:t>game?</w:t>
       </w:r>
     </w:p>
@@ -4699,13 +4717,6 @@
           <w:rFonts w:hint="default"/>
           <w:lang w:val="en-GB"/>
         </w:rPr>
-        <w:tab/>
-      </w:r>
-      <w:r>
-        <w:rPr>
-          <w:rFonts w:hint="default"/>
-          <w:lang w:val="en-GB"/>
-        </w:rPr>
         <w:t xml:space="preserve">Wait and listen. If you can guess my name within 3 days, then you can keep your child, </w:t>
       </w:r>
       <w:r>
@@ -4792,13 +4803,6 @@
           <w:rFonts w:hint="default"/>
           <w:lang w:val="en-GB"/>
         </w:rPr>
-        <w:tab/>
-      </w:r>
-      <w:r>
-        <w:rPr>
-          <w:rFonts w:hint="default"/>
-          <w:lang w:val="en-GB"/>
-        </w:rPr>
         <w:t>No, you’re quite right. But do you ever?</w:t>
       </w:r>
     </w:p>
@@ -4857,13 +4861,6 @@
           <w:rFonts w:hint="default"/>
           <w:lang w:val="en-GB"/>
         </w:rPr>
-        <w:tab/>
-      </w:r>
-      <w:r>
-        <w:rPr>
-          <w:rFonts w:hint="default"/>
-          <w:lang w:val="en-GB"/>
-        </w:rPr>
         <w:t>Hush now, I will return this evening. Oh, and make sure you drink the potion.</w:t>
       </w:r>
     </w:p>
@@ -4877,8 +4874,1007 @@
           <w:lang w:val="en-GB"/>
         </w:rPr>
       </w:pPr>
+    </w:p>
+    <w:p>
+      <w:pPr>
+        <w:rPr>
+          <w:rFonts w:hint="default"/>
+          <w:b w:val="0"/>
+          <w:bCs w:val="0"/>
+          <w:vertAlign w:val="baseline"/>
+          <w:lang w:val="en-GB"/>
+        </w:rPr>
+      </w:pPr>
+      <w:r>
+        <w:rPr>
+          <w:rFonts w:hint="default"/>
+          <w:b w:val="0"/>
+          <w:bCs w:val="0"/>
+          <w:vertAlign w:val="baseline"/>
+          <w:lang w:val="en-GB"/>
+        </w:rPr>
+        <w:t>NIGHT 1</w:t>
+      </w:r>
+    </w:p>
+    <w:p>
+      <w:pPr>
+        <w:rPr>
+          <w:rFonts w:hint="default"/>
+          <w:b w:val="0"/>
+          <w:bCs w:val="0"/>
+          <w:vertAlign w:val="baseline"/>
+          <w:lang w:val="en-GB"/>
+        </w:rPr>
+      </w:pPr>
+    </w:p>
+    <w:p>
+      <w:pPr>
+        <w:rPr>
+          <w:rFonts w:hint="default"/>
+          <w:b w:val="0"/>
+          <w:bCs w:val="0"/>
+          <w:vertAlign w:val="baseline"/>
+          <w:lang w:val="en-GB"/>
+        </w:rPr>
+      </w:pPr>
+      <w:r>
+        <w:rPr>
+          <w:rFonts w:hint="default"/>
+          <w:b w:val="0"/>
+          <w:bCs w:val="0"/>
+          <w:vertAlign w:val="baseline"/>
+          <w:lang w:val="en-GB"/>
+        </w:rPr>
+        <w:t xml:space="preserve">Player: </w:t>
+      </w:r>
+      <w:r>
+        <w:rPr>
+          <w:rFonts w:hint="default"/>
+          <w:b w:val="0"/>
+          <w:bCs w:val="0"/>
+          <w:vertAlign w:val="baseline"/>
+          <w:lang w:val="en-GB"/>
+        </w:rPr>
+        <w:tab/>
+        <w:t>Are you there again?</w:t>
+      </w:r>
+    </w:p>
+    <w:p>
+      <w:pPr>
+        <w:rPr>
+          <w:rFonts w:hint="default"/>
+          <w:b w:val="0"/>
+          <w:bCs w:val="0"/>
+          <w:vertAlign w:val="baseline"/>
+          <w:lang w:val="en-GB"/>
+        </w:rPr>
+      </w:pPr>
+      <w:r>
+        <w:rPr>
+          <w:rFonts w:hint="default"/>
+          <w:b w:val="0"/>
+          <w:bCs w:val="0"/>
+          <w:vertAlign w:val="baseline"/>
+          <w:lang w:val="en-GB"/>
+        </w:rPr>
+        <w:t>RSS:</w:t>
+      </w:r>
+      <w:r>
+        <w:rPr>
+          <w:rFonts w:hint="default"/>
+          <w:b w:val="0"/>
+          <w:bCs w:val="0"/>
+          <w:vertAlign w:val="baseline"/>
+          <w:lang w:val="en-GB"/>
+        </w:rPr>
+        <w:tab/>
+        <w:t/>
+      </w:r>
+      <w:r>
+        <w:rPr>
+          <w:rFonts w:hint="default"/>
+          <w:b w:val="0"/>
+          <w:bCs w:val="0"/>
+          <w:vertAlign w:val="baseline"/>
+          <w:lang w:val="en-GB"/>
+        </w:rPr>
+        <w:tab/>
+        <w:t>Yes, I am here.</w:t>
+      </w:r>
+    </w:p>
+    <w:p>
+      <w:pPr>
+        <w:rPr>
+          <w:rFonts w:hint="default"/>
+          <w:b w:val="0"/>
+          <w:bCs w:val="0"/>
+          <w:vertAlign w:val="baseline"/>
+          <w:lang w:val="en-GB"/>
+        </w:rPr>
+      </w:pPr>
+      <w:r>
+        <w:rPr>
+          <w:rFonts w:hint="default"/>
+          <w:b w:val="0"/>
+          <w:bCs w:val="0"/>
+          <w:vertAlign w:val="baseline"/>
+          <w:lang w:val="en-GB"/>
+        </w:rPr>
+        <w:t>Player:</w:t>
+      </w:r>
+      <w:r>
+        <w:rPr>
+          <w:rFonts w:hint="default"/>
+          <w:b w:val="0"/>
+          <w:bCs w:val="0"/>
+          <w:vertAlign w:val="baseline"/>
+          <w:lang w:val="en-GB"/>
+        </w:rPr>
+        <w:tab/>
+        <w:t>I drank it like you told me. Is it poison?</w:t>
+      </w:r>
+    </w:p>
+    <w:p>
+      <w:pPr>
+        <w:rPr>
+          <w:rFonts w:hint="default"/>
+          <w:b w:val="0"/>
+          <w:bCs w:val="0"/>
+          <w:vertAlign w:val="baseline"/>
+          <w:lang w:val="en-GB"/>
+        </w:rPr>
+      </w:pPr>
+      <w:r>
+        <w:rPr>
+          <w:rFonts w:hint="default"/>
+          <w:b w:val="0"/>
+          <w:bCs w:val="0"/>
+          <w:vertAlign w:val="baseline"/>
+          <w:lang w:val="en-GB"/>
+        </w:rPr>
+        <w:t xml:space="preserve">RSS: </w:t>
+      </w:r>
+      <w:r>
+        <w:rPr>
+          <w:rFonts w:hint="default"/>
+          <w:b w:val="0"/>
+          <w:bCs w:val="0"/>
+          <w:vertAlign w:val="baseline"/>
+          <w:lang w:val="en-GB"/>
+        </w:rPr>
+        <w:tab/>
+        <w:t/>
+      </w:r>
+      <w:r>
+        <w:rPr>
+          <w:rFonts w:hint="default"/>
+          <w:b w:val="0"/>
+          <w:bCs w:val="0"/>
+          <w:vertAlign w:val="baseline"/>
+          <w:lang w:val="en-GB"/>
+        </w:rPr>
+        <w:tab/>
+        <w:t>Of course not- why would I want to risk harming my child.</w:t>
+      </w:r>
+    </w:p>
+    <w:p>
+      <w:pPr>
+        <w:rPr>
+          <w:rFonts w:hint="default"/>
+          <w:b w:val="0"/>
+          <w:bCs w:val="0"/>
+          <w:vertAlign w:val="baseline"/>
+          <w:lang w:val="en-GB"/>
+        </w:rPr>
+      </w:pPr>
+      <w:r>
+        <w:rPr>
+          <w:rFonts w:hint="default"/>
+          <w:b w:val="0"/>
+          <w:bCs w:val="0"/>
+          <w:vertAlign w:val="baseline"/>
+          <w:lang w:val="en-GB"/>
+        </w:rPr>
+        <w:t>Player:</w:t>
+      </w:r>
+      <w:r>
+        <w:rPr>
+          <w:rFonts w:hint="default"/>
+          <w:b w:val="0"/>
+          <w:bCs w:val="0"/>
+          <w:vertAlign w:val="baseline"/>
+          <w:lang w:val="en-GB"/>
+        </w:rPr>
+        <w:tab/>
+        <w:t>Don’t you dare say that. It’s not yours yet.</w:t>
+      </w:r>
+    </w:p>
+    <w:p>
+      <w:pPr>
+        <w:rPr>
+          <w:rFonts w:hint="default"/>
+          <w:b w:val="0"/>
+          <w:bCs w:val="0"/>
+          <w:vertAlign w:val="baseline"/>
+          <w:lang w:val="en-GB"/>
+        </w:rPr>
+      </w:pPr>
+      <w:r>
+        <w:rPr>
+          <w:rFonts w:hint="default"/>
+          <w:b w:val="0"/>
+          <w:bCs w:val="0"/>
+          <w:vertAlign w:val="baseline"/>
+          <w:lang w:val="en-GB"/>
+        </w:rPr>
+        <w:t>RSS:</w:t>
+      </w:r>
+      <w:r>
+        <w:rPr>
+          <w:rFonts w:hint="default"/>
+          <w:b w:val="0"/>
+          <w:bCs w:val="0"/>
+          <w:vertAlign w:val="baseline"/>
+          <w:lang w:val="en-GB"/>
+        </w:rPr>
+        <w:tab/>
+        <w:t/>
+      </w:r>
+      <w:r>
+        <w:rPr>
+          <w:rFonts w:hint="default"/>
+          <w:b w:val="0"/>
+          <w:bCs w:val="0"/>
+          <w:vertAlign w:val="baseline"/>
+          <w:lang w:val="en-GB"/>
+        </w:rPr>
+        <w:tab/>
+        <w:t>You’re right, it isn’t yet. But you haven’t found anything out have you?</w:t>
+      </w:r>
+    </w:p>
+    <w:p>
+      <w:pPr>
+        <w:rPr>
+          <w:rFonts w:hint="default"/>
+          <w:b w:val="0"/>
+          <w:bCs w:val="0"/>
+          <w:vertAlign w:val="baseline"/>
+          <w:lang w:val="en-GB"/>
+        </w:rPr>
+      </w:pPr>
+      <w:r>
+        <w:rPr>
+          <w:rFonts w:hint="default"/>
+          <w:b w:val="0"/>
+          <w:bCs w:val="0"/>
+          <w:vertAlign w:val="baseline"/>
+          <w:lang w:val="en-GB"/>
+        </w:rPr>
+        <w:t xml:space="preserve">Player: </w:t>
+      </w:r>
+      <w:r>
+        <w:rPr>
+          <w:rFonts w:hint="default"/>
+          <w:b w:val="0"/>
+          <w:bCs w:val="0"/>
+          <w:vertAlign w:val="baseline"/>
+          <w:lang w:val="en-GB"/>
+        </w:rPr>
+        <w:tab/>
+        <w:t>No. I don’t know. Who is it that lived here? I found letters and doctors notes.</w:t>
+      </w:r>
+    </w:p>
+    <w:p>
+      <w:pPr>
+        <w:rPr>
+          <w:rFonts w:hint="default"/>
+          <w:b w:val="0"/>
+          <w:bCs w:val="0"/>
+          <w:vertAlign w:val="baseline"/>
+          <w:lang w:val="en-GB"/>
+        </w:rPr>
+      </w:pPr>
+      <w:r>
+        <w:rPr>
+          <w:rFonts w:hint="default"/>
+          <w:b w:val="0"/>
+          <w:bCs w:val="0"/>
+          <w:vertAlign w:val="baseline"/>
+          <w:lang w:val="en-GB"/>
+        </w:rPr>
+        <w:t>RSS:</w:t>
+      </w:r>
+      <w:r>
+        <w:rPr>
+          <w:rFonts w:hint="default"/>
+          <w:b w:val="0"/>
+          <w:bCs w:val="0"/>
+          <w:vertAlign w:val="baseline"/>
+          <w:lang w:val="en-GB"/>
+        </w:rPr>
+        <w:tab/>
+        <w:t/>
+      </w:r>
+      <w:r>
+        <w:rPr>
+          <w:rFonts w:hint="default"/>
+          <w:b w:val="0"/>
+          <w:bCs w:val="0"/>
+          <w:vertAlign w:val="baseline"/>
+          <w:lang w:val="en-GB"/>
+        </w:rPr>
+        <w:tab/>
+        <w:t xml:space="preserve">Why should I care? This place was empty when I arrived. I know about the notes, that’s why </w:t>
+      </w:r>
+      <w:r>
+        <w:rPr>
+          <w:rFonts w:hint="default"/>
+          <w:b w:val="0"/>
+          <w:bCs w:val="0"/>
+          <w:vertAlign w:val="baseline"/>
+          <w:lang w:val="en-GB"/>
+        </w:rPr>
+        <w:tab/>
+        <w:t/>
+      </w:r>
+      <w:r>
+        <w:rPr>
+          <w:rFonts w:hint="default"/>
+          <w:b w:val="0"/>
+          <w:bCs w:val="0"/>
+          <w:vertAlign w:val="baseline"/>
+          <w:lang w:val="en-GB"/>
+        </w:rPr>
+        <w:tab/>
+        <w:t>I wanted you to try the potion.</w:t>
+      </w:r>
+    </w:p>
+    <w:p>
+      <w:pPr>
+        <w:rPr>
+          <w:rFonts w:hint="default"/>
+          <w:b w:val="0"/>
+          <w:bCs w:val="0"/>
+          <w:vertAlign w:val="baseline"/>
+          <w:lang w:val="en-GB"/>
+        </w:rPr>
+      </w:pPr>
+      <w:r>
+        <w:rPr>
+          <w:rFonts w:hint="default"/>
+          <w:b w:val="0"/>
+          <w:bCs w:val="0"/>
+          <w:vertAlign w:val="baseline"/>
+          <w:lang w:val="en-GB"/>
+        </w:rPr>
+        <w:t>Player:</w:t>
+      </w:r>
+      <w:r>
+        <w:rPr>
+          <w:rFonts w:hint="default"/>
+          <w:b w:val="0"/>
+          <w:bCs w:val="0"/>
+          <w:vertAlign w:val="baseline"/>
+          <w:lang w:val="en-GB"/>
+        </w:rPr>
+        <w:tab/>
+        <w:t>Well it hasn’t done anything to me.</w:t>
+      </w:r>
+    </w:p>
+    <w:p>
+      <w:pPr>
+        <w:rPr>
+          <w:rFonts w:hint="default"/>
+          <w:b w:val="0"/>
+          <w:bCs w:val="0"/>
+          <w:vertAlign w:val="baseline"/>
+          <w:lang w:val="en-GB"/>
+        </w:rPr>
+      </w:pPr>
+      <w:r>
+        <w:rPr>
+          <w:rFonts w:hint="default"/>
+          <w:b w:val="0"/>
+          <w:bCs w:val="0"/>
+          <w:vertAlign w:val="baseline"/>
+          <w:lang w:val="en-GB"/>
+        </w:rPr>
+        <w:t>RSS:</w:t>
+      </w:r>
+      <w:r>
+        <w:rPr>
+          <w:rFonts w:hint="default"/>
+          <w:b w:val="0"/>
+          <w:bCs w:val="0"/>
+          <w:vertAlign w:val="baseline"/>
+          <w:lang w:val="en-GB"/>
+        </w:rPr>
+        <w:tab/>
+        <w:t/>
+      </w:r>
+      <w:r>
+        <w:rPr>
+          <w:rFonts w:hint="default"/>
+          <w:b w:val="0"/>
+          <w:bCs w:val="0"/>
+          <w:vertAlign w:val="baseline"/>
+          <w:lang w:val="en-GB"/>
+        </w:rPr>
+        <w:tab/>
+        <w:t>A shame.</w:t>
+      </w:r>
+    </w:p>
+    <w:p>
+      <w:pPr>
+        <w:rPr>
+          <w:rFonts w:hint="default"/>
+          <w:b w:val="0"/>
+          <w:bCs w:val="0"/>
+          <w:vertAlign w:val="baseline"/>
+          <w:lang w:val="en-GB"/>
+        </w:rPr>
+      </w:pPr>
+    </w:p>
+    <w:p>
+      <w:pPr>
+        <w:rPr>
+          <w:rFonts w:hint="default"/>
+          <w:b w:val="0"/>
+          <w:bCs w:val="0"/>
+          <w:vertAlign w:val="baseline"/>
+          <w:lang w:val="en-GB"/>
+        </w:rPr>
+      </w:pPr>
+      <w:r>
+        <w:rPr>
+          <w:rFonts w:hint="default"/>
+          <w:b w:val="0"/>
+          <w:bCs w:val="0"/>
+          <w:vertAlign w:val="baseline"/>
+          <w:lang w:val="en-GB"/>
+        </w:rPr>
+        <w:t>NIGHT 2</w:t>
+      </w:r>
       <w:bookmarkStart w:id="0" w:name="_GoBack"/>
       <w:bookmarkEnd w:id="0"/>
+    </w:p>
+    <w:p>
+      <w:pPr>
+        <w:rPr>
+          <w:rFonts w:hint="default"/>
+          <w:b w:val="0"/>
+          <w:bCs w:val="0"/>
+          <w:vertAlign w:val="baseline"/>
+          <w:lang w:val="en-GB"/>
+        </w:rPr>
+      </w:pPr>
+    </w:p>
+    <w:p>
+      <w:pPr>
+        <w:rPr>
+          <w:rFonts w:hint="default"/>
+          <w:b w:val="0"/>
+          <w:bCs w:val="0"/>
+          <w:vertAlign w:val="baseline"/>
+          <w:lang w:val="en-GB"/>
+        </w:rPr>
+      </w:pPr>
+      <w:r>
+        <w:rPr>
+          <w:rFonts w:hint="default"/>
+          <w:b w:val="0"/>
+          <w:bCs w:val="0"/>
+          <w:vertAlign w:val="baseline"/>
+          <w:lang w:val="en-GB"/>
+        </w:rPr>
+        <w:t xml:space="preserve">Player: </w:t>
+      </w:r>
+      <w:r>
+        <w:rPr>
+          <w:rFonts w:hint="default"/>
+          <w:b w:val="0"/>
+          <w:bCs w:val="0"/>
+          <w:vertAlign w:val="baseline"/>
+          <w:lang w:val="en-GB"/>
+        </w:rPr>
+        <w:tab/>
+        <w:t>You know a man lived here? Not that long ago too it seems.</w:t>
+      </w:r>
+    </w:p>
+    <w:p>
+      <w:pPr>
+        <w:rPr>
+          <w:rFonts w:hint="default"/>
+          <w:b w:val="0"/>
+          <w:bCs w:val="0"/>
+          <w:vertAlign w:val="baseline"/>
+          <w:lang w:val="en-GB"/>
+        </w:rPr>
+      </w:pPr>
+      <w:r>
+        <w:rPr>
+          <w:rFonts w:hint="default"/>
+          <w:b w:val="0"/>
+          <w:bCs w:val="0"/>
+          <w:vertAlign w:val="baseline"/>
+          <w:lang w:val="en-GB"/>
+        </w:rPr>
+        <w:t xml:space="preserve">RSS: </w:t>
+      </w:r>
+      <w:r>
+        <w:rPr>
+          <w:rFonts w:hint="default"/>
+          <w:b w:val="0"/>
+          <w:bCs w:val="0"/>
+          <w:vertAlign w:val="baseline"/>
+          <w:lang w:val="en-GB"/>
+        </w:rPr>
+        <w:tab/>
+        <w:t/>
+      </w:r>
+      <w:r>
+        <w:rPr>
+          <w:rFonts w:hint="default"/>
+          <w:b w:val="0"/>
+          <w:bCs w:val="0"/>
+          <w:vertAlign w:val="baseline"/>
+          <w:lang w:val="en-GB"/>
+        </w:rPr>
+        <w:tab/>
+        <w:t>Isn’t that obvious? I don’t see why you are so fixated on who used to live here though.</w:t>
+      </w:r>
+    </w:p>
+    <w:p>
+      <w:pPr>
+        <w:rPr>
+          <w:rFonts w:hint="default"/>
+          <w:b w:val="0"/>
+          <w:bCs w:val="0"/>
+          <w:vertAlign w:val="baseline"/>
+          <w:lang w:val="en-GB"/>
+        </w:rPr>
+      </w:pPr>
+      <w:r>
+        <w:rPr>
+          <w:rFonts w:hint="default"/>
+          <w:b w:val="0"/>
+          <w:bCs w:val="0"/>
+          <w:vertAlign w:val="baseline"/>
+          <w:lang w:val="en-GB"/>
+        </w:rPr>
+        <w:t>Player:</w:t>
+      </w:r>
+      <w:r>
+        <w:rPr>
+          <w:rFonts w:hint="default"/>
+          <w:b w:val="0"/>
+          <w:bCs w:val="0"/>
+          <w:vertAlign w:val="baseline"/>
+          <w:lang w:val="en-GB"/>
+        </w:rPr>
+        <w:tab/>
+        <w:t>I spoke to the furniture, they told me you arrived the same night he left.</w:t>
+      </w:r>
+    </w:p>
+    <w:p>
+      <w:pPr>
+        <w:rPr>
+          <w:rFonts w:hint="default"/>
+          <w:b w:val="0"/>
+          <w:bCs w:val="0"/>
+          <w:vertAlign w:val="baseline"/>
+          <w:lang w:val="en-GB"/>
+        </w:rPr>
+      </w:pPr>
+      <w:r>
+        <w:rPr>
+          <w:rFonts w:hint="default"/>
+          <w:b w:val="0"/>
+          <w:bCs w:val="0"/>
+          <w:vertAlign w:val="baseline"/>
+          <w:lang w:val="en-GB"/>
+        </w:rPr>
+        <w:t>RSS:</w:t>
+      </w:r>
+      <w:r>
+        <w:rPr>
+          <w:rFonts w:hint="default"/>
+          <w:b w:val="0"/>
+          <w:bCs w:val="0"/>
+          <w:vertAlign w:val="baseline"/>
+          <w:lang w:val="en-GB"/>
+        </w:rPr>
+        <w:tab/>
+        <w:t/>
+      </w:r>
+      <w:r>
+        <w:rPr>
+          <w:rFonts w:hint="default"/>
+          <w:b w:val="0"/>
+          <w:bCs w:val="0"/>
+          <w:vertAlign w:val="baseline"/>
+          <w:lang w:val="en-GB"/>
+        </w:rPr>
+        <w:tab/>
+        <w:t xml:space="preserve">You spoke to the furniture? How curious. Well I’m sorry to disappoint you that I have no </w:t>
+      </w:r>
+      <w:r>
+        <w:rPr>
+          <w:rFonts w:hint="default"/>
+          <w:b w:val="0"/>
+          <w:bCs w:val="0"/>
+          <w:vertAlign w:val="baseline"/>
+          <w:lang w:val="en-GB"/>
+        </w:rPr>
+        <w:tab/>
+        <w:t/>
+      </w:r>
+      <w:r>
+        <w:rPr>
+          <w:rFonts w:hint="default"/>
+          <w:b w:val="0"/>
+          <w:bCs w:val="0"/>
+          <w:vertAlign w:val="baseline"/>
+          <w:lang w:val="en-GB"/>
+        </w:rPr>
+        <w:tab/>
+        <w:t>recollection of anyone being here.</w:t>
+      </w:r>
+    </w:p>
+    <w:p>
+      <w:pPr>
+        <w:rPr>
+          <w:rFonts w:hint="default"/>
+          <w:b w:val="0"/>
+          <w:bCs w:val="0"/>
+          <w:vertAlign w:val="baseline"/>
+          <w:lang w:val="en-GB"/>
+        </w:rPr>
+      </w:pPr>
+      <w:r>
+        <w:rPr>
+          <w:rFonts w:hint="default"/>
+          <w:b w:val="0"/>
+          <w:bCs w:val="0"/>
+          <w:vertAlign w:val="baseline"/>
+          <w:lang w:val="en-GB"/>
+        </w:rPr>
+        <w:t>Player:</w:t>
+      </w:r>
+      <w:r>
+        <w:rPr>
+          <w:rFonts w:hint="default"/>
+          <w:b w:val="0"/>
+          <w:bCs w:val="0"/>
+          <w:vertAlign w:val="baseline"/>
+          <w:lang w:val="en-GB"/>
+        </w:rPr>
+        <w:tab/>
+        <w:t>Why do you keep everything tidy?</w:t>
+      </w:r>
+    </w:p>
+    <w:p>
+      <w:pPr>
+        <w:rPr>
+          <w:rFonts w:hint="default"/>
+          <w:b w:val="0"/>
+          <w:bCs w:val="0"/>
+          <w:vertAlign w:val="baseline"/>
+          <w:lang w:val="en-GB"/>
+        </w:rPr>
+      </w:pPr>
+      <w:r>
+        <w:rPr>
+          <w:rFonts w:hint="default"/>
+          <w:b w:val="0"/>
+          <w:bCs w:val="0"/>
+          <w:vertAlign w:val="baseline"/>
+          <w:lang w:val="en-GB"/>
+        </w:rPr>
+        <w:t>RSS:</w:t>
+      </w:r>
+      <w:r>
+        <w:rPr>
+          <w:rFonts w:hint="default"/>
+          <w:b w:val="0"/>
+          <w:bCs w:val="0"/>
+          <w:vertAlign w:val="baseline"/>
+          <w:lang w:val="en-GB"/>
+        </w:rPr>
+        <w:tab/>
+        <w:t/>
+      </w:r>
+      <w:r>
+        <w:rPr>
+          <w:rFonts w:hint="default"/>
+          <w:b w:val="0"/>
+          <w:bCs w:val="0"/>
+          <w:vertAlign w:val="baseline"/>
+          <w:lang w:val="en-GB"/>
+        </w:rPr>
+        <w:tab/>
+        <w:t>I’m sorry?</w:t>
+      </w:r>
+    </w:p>
+    <w:p>
+      <w:pPr>
+        <w:rPr>
+          <w:rFonts w:hint="default"/>
+          <w:b w:val="0"/>
+          <w:bCs w:val="0"/>
+          <w:vertAlign w:val="baseline"/>
+          <w:lang w:val="en-GB"/>
+        </w:rPr>
+      </w:pPr>
+      <w:r>
+        <w:rPr>
+          <w:rFonts w:hint="default"/>
+          <w:b w:val="0"/>
+          <w:bCs w:val="0"/>
+          <w:vertAlign w:val="baseline"/>
+          <w:lang w:val="en-GB"/>
+        </w:rPr>
+        <w:t>Player:</w:t>
+      </w:r>
+      <w:r>
+        <w:rPr>
+          <w:rFonts w:hint="default"/>
+          <w:b w:val="0"/>
+          <w:bCs w:val="0"/>
+          <w:vertAlign w:val="baseline"/>
+          <w:lang w:val="en-GB"/>
+        </w:rPr>
+        <w:tab/>
+        <w:t xml:space="preserve">The room, the furniture, it’s all clean, and ordered, and the fire is constantly lit. Why do you </w:t>
+      </w:r>
+      <w:r>
+        <w:rPr>
+          <w:rFonts w:hint="default"/>
+          <w:b w:val="0"/>
+          <w:bCs w:val="0"/>
+          <w:vertAlign w:val="baseline"/>
+          <w:lang w:val="en-GB"/>
+        </w:rPr>
+        <w:tab/>
+        <w:t/>
+      </w:r>
+      <w:r>
+        <w:rPr>
+          <w:rFonts w:hint="default"/>
+          <w:b w:val="0"/>
+          <w:bCs w:val="0"/>
+          <w:vertAlign w:val="baseline"/>
+          <w:lang w:val="en-GB"/>
+        </w:rPr>
+        <w:tab/>
+        <w:t>do it?</w:t>
+      </w:r>
+    </w:p>
+    <w:p>
+      <w:pPr>
+        <w:rPr>
+          <w:rFonts w:hint="default"/>
+          <w:b w:val="0"/>
+          <w:bCs w:val="0"/>
+          <w:vertAlign w:val="baseline"/>
+          <w:lang w:val="en-GB"/>
+        </w:rPr>
+      </w:pPr>
+      <w:r>
+        <w:rPr>
+          <w:rFonts w:hint="default"/>
+          <w:b w:val="0"/>
+          <w:bCs w:val="0"/>
+          <w:vertAlign w:val="baseline"/>
+          <w:lang w:val="en-GB"/>
+        </w:rPr>
+        <w:t>RSS:</w:t>
+      </w:r>
+      <w:r>
+        <w:rPr>
+          <w:rFonts w:hint="default"/>
+          <w:b w:val="0"/>
+          <w:bCs w:val="0"/>
+          <w:vertAlign w:val="baseline"/>
+          <w:lang w:val="en-GB"/>
+        </w:rPr>
+        <w:tab/>
+        <w:t/>
+      </w:r>
+      <w:r>
+        <w:rPr>
+          <w:rFonts w:hint="default"/>
+          <w:b w:val="0"/>
+          <w:bCs w:val="0"/>
+          <w:vertAlign w:val="baseline"/>
+          <w:lang w:val="en-GB"/>
+        </w:rPr>
+        <w:tab/>
+        <w:t>Why would I want to live in filth? As for the fire, you need to keep warm.</w:t>
+      </w:r>
+    </w:p>
+    <w:p>
+      <w:pPr>
+        <w:rPr>
+          <w:rFonts w:hint="default"/>
+          <w:b w:val="0"/>
+          <w:bCs w:val="0"/>
+          <w:vertAlign w:val="baseline"/>
+          <w:lang w:val="en-GB"/>
+        </w:rPr>
+      </w:pPr>
+      <w:r>
+        <w:rPr>
+          <w:rFonts w:hint="default"/>
+          <w:b w:val="0"/>
+          <w:bCs w:val="0"/>
+          <w:vertAlign w:val="baseline"/>
+          <w:lang w:val="en-GB"/>
+        </w:rPr>
+        <w:t>Player:</w:t>
+      </w:r>
+      <w:r>
+        <w:rPr>
+          <w:rFonts w:hint="default"/>
+          <w:b w:val="0"/>
+          <w:bCs w:val="0"/>
+          <w:vertAlign w:val="baseline"/>
+          <w:lang w:val="en-GB"/>
+        </w:rPr>
+        <w:tab/>
+        <w:t>Why would you want to live here at all?</w:t>
+      </w:r>
+    </w:p>
+    <w:p>
+      <w:pPr>
+        <w:rPr>
+          <w:rFonts w:hint="default"/>
+          <w:b w:val="0"/>
+          <w:bCs w:val="0"/>
+          <w:vertAlign w:val="baseline"/>
+          <w:lang w:val="en-GB"/>
+        </w:rPr>
+      </w:pPr>
+      <w:r>
+        <w:rPr>
+          <w:rFonts w:hint="default"/>
+          <w:b w:val="0"/>
+          <w:bCs w:val="0"/>
+          <w:vertAlign w:val="baseline"/>
+          <w:lang w:val="en-GB"/>
+        </w:rPr>
+        <w:t>RSS:</w:t>
+      </w:r>
+      <w:r>
+        <w:rPr>
+          <w:rFonts w:hint="default"/>
+          <w:b w:val="0"/>
+          <w:bCs w:val="0"/>
+          <w:vertAlign w:val="baseline"/>
+          <w:lang w:val="en-GB"/>
+        </w:rPr>
+        <w:tab/>
+        <w:t/>
+      </w:r>
+      <w:r>
+        <w:rPr>
+          <w:rFonts w:hint="default"/>
+          <w:b w:val="0"/>
+          <w:bCs w:val="0"/>
+          <w:vertAlign w:val="baseline"/>
+          <w:lang w:val="en-GB"/>
+        </w:rPr>
+        <w:tab/>
+        <w:t xml:space="preserve">Hush. I don’t need to answer your questions. This place was empty, it felt like home, so I </w:t>
+      </w:r>
+      <w:r>
+        <w:rPr>
+          <w:rFonts w:hint="default"/>
+          <w:b w:val="0"/>
+          <w:bCs w:val="0"/>
+          <w:vertAlign w:val="baseline"/>
+          <w:lang w:val="en-GB"/>
+        </w:rPr>
+        <w:tab/>
+        <w:t/>
+      </w:r>
+      <w:r>
+        <w:rPr>
+          <w:rFonts w:hint="default"/>
+          <w:b w:val="0"/>
+          <w:bCs w:val="0"/>
+          <w:vertAlign w:val="baseline"/>
+          <w:lang w:val="en-GB"/>
+        </w:rPr>
+        <w:tab/>
+        <w:t>took it.</w:t>
+      </w:r>
+    </w:p>
+    <w:p>
+      <w:pPr>
+        <w:rPr>
+          <w:rFonts w:hint="default"/>
+          <w:b w:val="0"/>
+          <w:bCs w:val="0"/>
+          <w:vertAlign w:val="baseline"/>
+          <w:lang w:val="en-GB"/>
+        </w:rPr>
+      </w:pPr>
+      <w:r>
+        <w:rPr>
+          <w:rFonts w:hint="default"/>
+          <w:b w:val="0"/>
+          <w:bCs w:val="0"/>
+          <w:vertAlign w:val="baseline"/>
+          <w:lang w:val="en-GB"/>
+        </w:rPr>
+        <w:t>Player:</w:t>
+      </w:r>
+      <w:r>
+        <w:rPr>
+          <w:rFonts w:hint="default"/>
+          <w:b w:val="0"/>
+          <w:bCs w:val="0"/>
+          <w:vertAlign w:val="baseline"/>
+          <w:lang w:val="en-GB"/>
+        </w:rPr>
+        <w:tab/>
+        <w:t>Like home?</w:t>
+      </w:r>
+    </w:p>
+    <w:p>
+      <w:pPr>
+        <w:rPr>
+          <w:rFonts w:hint="default"/>
+          <w:b w:val="0"/>
+          <w:bCs w:val="0"/>
+          <w:vertAlign w:val="baseline"/>
+          <w:lang w:val="en-GB"/>
+        </w:rPr>
+      </w:pPr>
+      <w:r>
+        <w:rPr>
+          <w:rFonts w:hint="default"/>
+          <w:b w:val="0"/>
+          <w:bCs w:val="0"/>
+          <w:vertAlign w:val="baseline"/>
+          <w:lang w:val="en-GB"/>
+        </w:rPr>
+        <w:t>RSS:</w:t>
+      </w:r>
+      <w:r>
+        <w:rPr>
+          <w:rFonts w:hint="default"/>
+          <w:b w:val="0"/>
+          <w:bCs w:val="0"/>
+          <w:vertAlign w:val="baseline"/>
+          <w:lang w:val="en-GB"/>
+        </w:rPr>
+        <w:tab/>
+        <w:t/>
+      </w:r>
+      <w:r>
+        <w:rPr>
+          <w:rFonts w:hint="default"/>
+          <w:b w:val="0"/>
+          <w:bCs w:val="0"/>
+          <w:vertAlign w:val="baseline"/>
+          <w:lang w:val="en-GB"/>
+        </w:rPr>
+        <w:tab/>
+        <w:t>Be quiet! You’re ruining my fun. Tomorrow night I shall return, and your child will be mine.</w:t>
+      </w:r>
+    </w:p>
+    <w:p>
+      <w:pPr>
+        <w:rPr>
+          <w:rFonts w:hint="default"/>
+          <w:b w:val="0"/>
+          <w:bCs w:val="0"/>
+          <w:vertAlign w:val="baseline"/>
+          <w:lang w:val="en-GB"/>
+        </w:rPr>
+      </w:pPr>
     </w:p>
     <w:p>
       <w:pPr>

</xml_diff>